<commit_message>
Documentacion diagramas de secuencia
</commit_message>
<xml_diff>
--- a/Documentacion/DocumentacionWebShop.docx
+++ b/Documentacion/DocumentacionWebShop.docx
@@ -1283,7 +1283,13 @@
               <w:spacing w:line="240" w:lineRule="auto"/>
             </w:pPr>
             <w:r>
-              <w:t>El usuario puede agregar productos al carrito de compra.</w:t>
+              <w:t>El usuario puede agregar</w:t>
+            </w:r>
+            <w:r>
+              <w:t xml:space="preserve"> y eliminar </w:t>
+            </w:r>
+            <w:r>
+              <w:t xml:space="preserve"> productos al carrito de compra.</w:t>
             </w:r>
           </w:p>
         </w:tc>
@@ -1372,6 +1378,56 @@
             </w:pPr>
             <w:r>
               <w:t>El usuario puede generar una compra del producto.</w:t>
+            </w:r>
+          </w:p>
+        </w:tc>
+      </w:tr>
+      <w:tr>
+        <w:tc>
+          <w:tcPr>
+            <w:tcW w:w="1215" w:type="dxa"/>
+            <w:tcMar>
+              <w:top w:w="100" w:type="dxa"/>
+              <w:left w:w="100" w:type="dxa"/>
+              <w:bottom w:w="100" w:type="dxa"/>
+              <w:right w:w="100" w:type="dxa"/>
+            </w:tcMar>
+          </w:tcPr>
+          <w:p>
+            <w:pPr>
+              <w:pStyle w:val="normal0"/>
+              <w:widowControl w:val="0"/>
+              <w:spacing w:line="240" w:lineRule="auto"/>
+            </w:pPr>
+            <w:r>
+              <w:t>RF008</w:t>
+            </w:r>
+          </w:p>
+        </w:tc>
+        <w:tc>
+          <w:tcPr>
+            <w:tcW w:w="7785" w:type="dxa"/>
+            <w:tcMar>
+              <w:top w:w="100" w:type="dxa"/>
+              <w:left w:w="100" w:type="dxa"/>
+              <w:bottom w:w="100" w:type="dxa"/>
+              <w:right w:w="100" w:type="dxa"/>
+            </w:tcMar>
+          </w:tcPr>
+          <w:p>
+            <w:pPr>
+              <w:pStyle w:val="normal0"/>
+              <w:widowControl w:val="0"/>
+              <w:spacing w:line="240" w:lineRule="auto"/>
+            </w:pPr>
+            <w:r>
+              <w:t xml:space="preserve">El usuario puede </w:t>
+            </w:r>
+            <w:r>
+              <w:t>agregar saldo a través de su tarjeta</w:t>
+            </w:r>
+            <w:r>
+              <w:t>.</w:t>
             </w:r>
           </w:p>
         </w:tc>
@@ -2026,7 +2082,16 @@
               <w:spacing w:line="240" w:lineRule="auto"/>
             </w:pPr>
             <w:r>
-              <w:t>Puede seleccionar y comprar productos.</w:t>
+              <w:t>Puede seleccionar,</w:t>
+            </w:r>
+            <w:r>
+              <w:t xml:space="preserve"> comprar productos</w:t>
+            </w:r>
+            <w:r>
+              <w:t>, recargar saldo y eliminar productos del carrito</w:t>
+            </w:r>
+            <w:r>
+              <w:t>.</w:t>
             </w:r>
           </w:p>
         </w:tc>
@@ -2080,7 +2145,6 @@
         <w:rPr>
           <w:b/>
         </w:rPr>
-        <w:lastRenderedPageBreak/>
         <w:t>CASOS DE USO</w:t>
       </w:r>
     </w:p>
@@ -2500,6 +2564,13 @@
               </w:rPr>
               <w:t>Acceder exitosamente al sistema</w:t>
             </w:r>
+            <w:r>
+              <w:rPr>
+                <w:sz w:val="20"/>
+                <w:szCs w:val="20"/>
+              </w:rPr>
+              <w:t>.</w:t>
+            </w:r>
           </w:p>
         </w:tc>
       </w:tr>
@@ -2581,6 +2652,13 @@
               </w:rPr>
               <w:t>Se ingresa la url de la página web en el navegador</w:t>
             </w:r>
+            <w:r>
+              <w:rPr>
+                <w:sz w:val="20"/>
+                <w:szCs w:val="20"/>
+              </w:rPr>
+              <w:t>.</w:t>
+            </w:r>
           </w:p>
         </w:tc>
       </w:tr>
@@ -2642,6 +2720,13 @@
                 <w:szCs w:val="20"/>
               </w:rPr>
               <w:t xml:space="preserve"> ingresa su cuenta de usuario y contraseña</w:t>
+            </w:r>
+            <w:r>
+              <w:rPr>
+                <w:sz w:val="20"/>
+                <w:szCs w:val="20"/>
+              </w:rPr>
+              <w:t>.</w:t>
             </w:r>
           </w:p>
         </w:tc>
@@ -3015,7 +3100,6 @@
         <w:rPr>
           <w:b/>
         </w:rPr>
-        <w:lastRenderedPageBreak/>
         <w:t>CU-002 El usuario crea cuenta</w:t>
       </w:r>
     </w:p>
@@ -4648,7 +4732,14 @@
                 <w:sz w:val="20"/>
                 <w:szCs w:val="20"/>
               </w:rPr>
-              <w:t>3. a. Si uno de los datos requeridos no se capturó al crear la categoría.</w:t>
+              <w:t>5</w:t>
+            </w:r>
+            <w:r>
+              <w:rPr>
+                <w:sz w:val="20"/>
+                <w:szCs w:val="20"/>
+              </w:rPr>
+              <w:t>. a. Si uno de los datos requeridos no se capturó al crear la categoría.</w:t>
             </w:r>
           </w:p>
         </w:tc>
@@ -4680,7 +4771,14 @@
                 <w:sz w:val="20"/>
                 <w:szCs w:val="20"/>
               </w:rPr>
-              <w:t xml:space="preserve">3. a1 El </w:t>
+              <w:t>5</w:t>
+            </w:r>
+            <w:r>
+              <w:rPr>
+                <w:sz w:val="20"/>
+                <w:szCs w:val="20"/>
+              </w:rPr>
+              <w:t xml:space="preserve">. a1 El </w:t>
             </w:r>
             <w:r>
               <w:rPr>
@@ -5436,7 +5534,14 @@
                 <w:sz w:val="20"/>
                 <w:szCs w:val="20"/>
               </w:rPr>
-              <w:t>3. a. Se activa la opción de “editar” categoría.</w:t>
+              <w:t>5</w:t>
+            </w:r>
+            <w:r>
+              <w:rPr>
+                <w:sz w:val="20"/>
+                <w:szCs w:val="20"/>
+              </w:rPr>
+              <w:t>. a. Se activa la opción de “editar” categoría.</w:t>
             </w:r>
           </w:p>
         </w:tc>
@@ -5468,7 +5573,14 @@
                 <w:sz w:val="20"/>
                 <w:szCs w:val="20"/>
               </w:rPr>
-              <w:t xml:space="preserve">3. a1 Se habilita un </w:t>
+              <w:t>5</w:t>
+            </w:r>
+            <w:r>
+              <w:rPr>
+                <w:sz w:val="20"/>
+                <w:szCs w:val="20"/>
+              </w:rPr>
+              <w:t xml:space="preserve">. a1 Se habilita un </w:t>
             </w:r>
             <w:proofErr w:type="spellStart"/>
             <w:r>
@@ -5499,7 +5611,14 @@
                 <w:sz w:val="20"/>
                 <w:szCs w:val="20"/>
               </w:rPr>
-              <w:t>3. a2 Al ingresar los datos a editar se acepta o se cancela la orden de editar.</w:t>
+              <w:t>5</w:t>
+            </w:r>
+            <w:r>
+              <w:rPr>
+                <w:sz w:val="20"/>
+                <w:szCs w:val="20"/>
+              </w:rPr>
+              <w:t>. a2 Al ingresar los datos a editar se acepta o se cancela la orden de editar.</w:t>
             </w:r>
           </w:p>
           <w:p>
@@ -5606,43 +5725,12 @@
     <w:p>
       <w:pPr>
         <w:pStyle w:val="normal0"/>
-        <w:rPr>
-          <w:b/>
-        </w:rPr>
-      </w:pPr>
-    </w:p>
-    <w:p>
-      <w:pPr>
-        <w:pStyle w:val="normal0"/>
-        <w:rPr>
-          <w:b/>
-        </w:rPr>
-      </w:pPr>
-    </w:p>
-    <w:p>
-      <w:pPr>
-        <w:pStyle w:val="normal0"/>
-        <w:rPr>
-          <w:b/>
-        </w:rPr>
-      </w:pPr>
-    </w:p>
-    <w:p>
-      <w:pPr>
-        <w:pStyle w:val="normal0"/>
-        <w:rPr>
-          <w:b/>
-        </w:rPr>
-      </w:pPr>
-    </w:p>
-    <w:p>
-      <w:pPr>
-        <w:pStyle w:val="normal0"/>
-      </w:pPr>
-      <w:r>
-        <w:rPr>
-          <w:b/>
-        </w:rPr>
+      </w:pPr>
+      <w:r>
+        <w:rPr>
+          <w:b/>
+        </w:rPr>
+        <w:lastRenderedPageBreak/>
         <w:t>CU-005 Eliminar categoría</w:t>
       </w:r>
     </w:p>
@@ -5744,6 +5832,13 @@
                 <w:sz w:val="20"/>
                 <w:szCs w:val="20"/>
               </w:rPr>
+              <w:t xml:space="preserve"> </w:t>
+            </w:r>
+            <w:r>
+              <w:rPr>
+                <w:sz w:val="20"/>
+                <w:szCs w:val="20"/>
+              </w:rPr>
               <w:t>Se podrá eliminar la categoría para que en otra sección no aparezca.</w:t>
             </w:r>
           </w:p>
@@ -5998,6 +6093,13 @@
                 <w:szCs w:val="20"/>
               </w:rPr>
               <w:t>a categoría que se desea eliminar este en el sistema</w:t>
+            </w:r>
+            <w:r>
+              <w:rPr>
+                <w:sz w:val="20"/>
+                <w:szCs w:val="20"/>
+              </w:rPr>
+              <w:t>.</w:t>
             </w:r>
           </w:p>
         </w:tc>
@@ -7000,7 +7102,14 @@
                 <w:sz w:val="20"/>
                 <w:szCs w:val="20"/>
               </w:rPr>
-              <w:t>3. a. Si uno de los datos requeridos no se capturó al agregar el producto.</w:t>
+              <w:t>5</w:t>
+            </w:r>
+            <w:r>
+              <w:rPr>
+                <w:sz w:val="20"/>
+                <w:szCs w:val="20"/>
+              </w:rPr>
+              <w:t>. a. Si uno de los datos requeridos no se capturó al agregar el producto.</w:t>
             </w:r>
           </w:p>
         </w:tc>
@@ -7032,7 +7141,14 @@
                 <w:sz w:val="20"/>
                 <w:szCs w:val="20"/>
               </w:rPr>
-              <w:t xml:space="preserve">3. a1 El Sistema muestra un indicador visual al lado del campo que se dejó sin llenar, además muestra el mensaje “Debe ingresar la información solicitada para poder continuar”.  </w:t>
+              <w:t>5</w:t>
+            </w:r>
+            <w:r>
+              <w:rPr>
+                <w:sz w:val="20"/>
+                <w:szCs w:val="20"/>
+              </w:rPr>
+              <w:t xml:space="preserve">. a1 El Sistema muestra un indicador visual al lado del campo que se dejó sin llenar, además muestra el mensaje “Debe ingresar la información solicitada para poder continuar”.  </w:t>
             </w:r>
           </w:p>
         </w:tc>
@@ -7056,6 +7172,14 @@
     <w:p>
       <w:pPr>
         <w:pStyle w:val="normal0"/>
+      </w:pPr>
+    </w:p>
+    <w:p>
+      <w:pPr>
+        <w:pStyle w:val="normal0"/>
+        <w:rPr>
+          <w:b/>
+        </w:rPr>
       </w:pPr>
     </w:p>
     <w:p>
@@ -7249,6 +7373,13 @@
                 <w:sz w:val="20"/>
                 <w:szCs w:val="20"/>
               </w:rPr>
+              <w:t xml:space="preserve">- </w:t>
+            </w:r>
+            <w:r>
+              <w:rPr>
+                <w:sz w:val="20"/>
+                <w:szCs w:val="20"/>
+              </w:rPr>
               <w:t>Se podrá editar los productos que sea necesario actualizar en el sistema.</w:t>
             </w:r>
           </w:p>
@@ -9490,13 +9621,830 @@
     <w:p>
       <w:pPr>
         <w:pStyle w:val="normal0"/>
+        <w:rPr>
+          <w:b/>
+        </w:rPr>
       </w:pPr>
       <w:r>
         <w:rPr>
           <w:b/>
         </w:rPr>
         <w:lastRenderedPageBreak/>
-        <w:t>CU-010 El usuario compra un producto</w:t>
+        <w:t>CU-010 Eliminar producto del carrito</w:t>
+      </w:r>
+    </w:p>
+    <w:p>
+      <w:pPr>
+        <w:pStyle w:val="normal0"/>
+        <w:rPr>
+          <w:b/>
+        </w:rPr>
+      </w:pPr>
+    </w:p>
+    <w:p>
+      <w:pPr>
+        <w:pStyle w:val="normal0"/>
+        <w:rPr>
+          <w:b/>
+        </w:rPr>
+      </w:pPr>
+    </w:p>
+    <w:tbl>
+      <w:tblPr>
+        <w:tblStyle w:val="aa"/>
+        <w:tblW w:w="8880" w:type="dxa"/>
+        <w:tblInd w:w="80" w:type="dxa"/>
+        <w:tblBorders>
+          <w:top w:val="single" w:sz="6" w:space="0" w:color="000000"/>
+          <w:left w:val="single" w:sz="6" w:space="0" w:color="000000"/>
+          <w:bottom w:val="single" w:sz="6" w:space="0" w:color="000000"/>
+          <w:right w:val="single" w:sz="6" w:space="0" w:color="000000"/>
+          <w:insideH w:val="single" w:sz="6" w:space="0" w:color="000000"/>
+          <w:insideV w:val="single" w:sz="6" w:space="0" w:color="000000"/>
+        </w:tblBorders>
+        <w:tblLayout w:type="fixed"/>
+        <w:tblLook w:val="0600"/>
+      </w:tblPr>
+      <w:tblGrid>
+        <w:gridCol w:w="8880"/>
+      </w:tblGrid>
+      <w:tr>
+        <w:tc>
+          <w:tcPr>
+            <w:tcW w:w="8880" w:type="dxa"/>
+            <w:tcBorders>
+              <w:top w:val="single" w:sz="8" w:space="0" w:color="000000"/>
+              <w:left w:val="single" w:sz="8" w:space="0" w:color="000000"/>
+              <w:bottom w:val="single" w:sz="8" w:space="0" w:color="000000"/>
+              <w:right w:val="single" w:sz="8" w:space="0" w:color="000000"/>
+            </w:tcBorders>
+            <w:shd w:val="clear" w:color="auto" w:fill="CCCCCC"/>
+            <w:tcMar>
+              <w:top w:w="100" w:type="dxa"/>
+              <w:left w:w="80" w:type="dxa"/>
+              <w:bottom w:w="100" w:type="dxa"/>
+              <w:right w:w="80" w:type="dxa"/>
+            </w:tcMar>
+          </w:tcPr>
+          <w:p>
+            <w:pPr>
+              <w:pStyle w:val="normal0"/>
+              <w:jc w:val="both"/>
+            </w:pPr>
+            <w:r>
+              <w:rPr>
+                <w:b/>
+                <w:sz w:val="20"/>
+                <w:szCs w:val="20"/>
+                <w:shd w:val="clear" w:color="auto" w:fill="CCCCCC"/>
+              </w:rPr>
+              <w:t>Descripción</w:t>
+            </w:r>
+          </w:p>
+        </w:tc>
+      </w:tr>
+      <w:tr>
+        <w:tc>
+          <w:tcPr>
+            <w:tcW w:w="8880" w:type="dxa"/>
+            <w:tcBorders>
+              <w:left w:val="single" w:sz="8" w:space="0" w:color="000000"/>
+              <w:bottom w:val="single" w:sz="8" w:space="0" w:color="000000"/>
+              <w:right w:val="single" w:sz="8" w:space="0" w:color="000000"/>
+            </w:tcBorders>
+            <w:tcMar>
+              <w:top w:w="100" w:type="dxa"/>
+              <w:left w:w="80" w:type="dxa"/>
+              <w:bottom w:w="100" w:type="dxa"/>
+              <w:right w:w="80" w:type="dxa"/>
+            </w:tcMar>
+          </w:tcPr>
+          <w:p>
+            <w:pPr>
+              <w:pStyle w:val="normal0"/>
+              <w:spacing w:before="40" w:after="40"/>
+              <w:jc w:val="both"/>
+            </w:pPr>
+            <w:r>
+              <w:rPr>
+                <w:sz w:val="20"/>
+                <w:szCs w:val="20"/>
+              </w:rPr>
+              <w:t>El usuario podrá eliminar productos a su carrito de compras</w:t>
+            </w:r>
+          </w:p>
+        </w:tc>
+      </w:tr>
+      <w:tr>
+        <w:tc>
+          <w:tcPr>
+            <w:tcW w:w="8880" w:type="dxa"/>
+            <w:tcBorders>
+              <w:left w:val="single" w:sz="8" w:space="0" w:color="000000"/>
+              <w:bottom w:val="single" w:sz="8" w:space="0" w:color="000000"/>
+              <w:right w:val="single" w:sz="8" w:space="0" w:color="000000"/>
+            </w:tcBorders>
+            <w:shd w:val="clear" w:color="auto" w:fill="CCCCCC"/>
+            <w:tcMar>
+              <w:top w:w="100" w:type="dxa"/>
+              <w:left w:w="80" w:type="dxa"/>
+              <w:bottom w:w="100" w:type="dxa"/>
+              <w:right w:w="80" w:type="dxa"/>
+            </w:tcMar>
+          </w:tcPr>
+          <w:p>
+            <w:pPr>
+              <w:pStyle w:val="normal0"/>
+              <w:jc w:val="both"/>
+            </w:pPr>
+            <w:r>
+              <w:rPr>
+                <w:b/>
+                <w:sz w:val="20"/>
+                <w:szCs w:val="20"/>
+                <w:shd w:val="clear" w:color="auto" w:fill="CCCCCC"/>
+              </w:rPr>
+              <w:t>Actores</w:t>
+            </w:r>
+          </w:p>
+        </w:tc>
+      </w:tr>
+      <w:tr>
+        <w:tc>
+          <w:tcPr>
+            <w:tcW w:w="8880" w:type="dxa"/>
+            <w:tcBorders>
+              <w:left w:val="single" w:sz="8" w:space="0" w:color="000000"/>
+              <w:bottom w:val="single" w:sz="8" w:space="0" w:color="000000"/>
+              <w:right w:val="single" w:sz="8" w:space="0" w:color="000000"/>
+            </w:tcBorders>
+            <w:tcMar>
+              <w:top w:w="100" w:type="dxa"/>
+              <w:left w:w="80" w:type="dxa"/>
+              <w:bottom w:w="100" w:type="dxa"/>
+              <w:right w:w="80" w:type="dxa"/>
+            </w:tcMar>
+          </w:tcPr>
+          <w:p>
+            <w:pPr>
+              <w:pStyle w:val="normal0"/>
+              <w:spacing w:before="20" w:after="20"/>
+              <w:ind w:left="360"/>
+              <w:jc w:val="both"/>
+            </w:pPr>
+            <w:r>
+              <w:rPr>
+                <w:b/>
+                <w:sz w:val="20"/>
+                <w:szCs w:val="20"/>
+              </w:rPr>
+              <w:t>·</w:t>
+            </w:r>
+            <w:r>
+              <w:rPr>
+                <w:rFonts w:ascii="Times New Roman" w:eastAsia="Times New Roman" w:hAnsi="Times New Roman" w:cs="Times New Roman"/>
+                <w:b/>
+                <w:sz w:val="14"/>
+                <w:szCs w:val="14"/>
+              </w:rPr>
+              <w:t xml:space="preserve">  </w:t>
+            </w:r>
+            <w:r>
+              <w:rPr>
+                <w:b/>
+                <w:sz w:val="20"/>
+                <w:szCs w:val="20"/>
+              </w:rPr>
+              <w:t>Usuario</w:t>
+            </w:r>
+          </w:p>
+        </w:tc>
+      </w:tr>
+      <w:tr>
+        <w:tc>
+          <w:tcPr>
+            <w:tcW w:w="8880" w:type="dxa"/>
+            <w:tcBorders>
+              <w:left w:val="single" w:sz="8" w:space="0" w:color="000000"/>
+              <w:bottom w:val="single" w:sz="8" w:space="0" w:color="000000"/>
+              <w:right w:val="single" w:sz="8" w:space="0" w:color="000000"/>
+            </w:tcBorders>
+            <w:shd w:val="clear" w:color="auto" w:fill="CCCCCC"/>
+            <w:tcMar>
+              <w:top w:w="100" w:type="dxa"/>
+              <w:left w:w="80" w:type="dxa"/>
+              <w:bottom w:w="100" w:type="dxa"/>
+              <w:right w:w="80" w:type="dxa"/>
+            </w:tcMar>
+          </w:tcPr>
+          <w:p>
+            <w:pPr>
+              <w:pStyle w:val="normal0"/>
+              <w:jc w:val="both"/>
+            </w:pPr>
+            <w:r>
+              <w:rPr>
+                <w:b/>
+                <w:sz w:val="20"/>
+                <w:szCs w:val="20"/>
+                <w:shd w:val="clear" w:color="auto" w:fill="CCCCCC"/>
+              </w:rPr>
+              <w:t>Precondiciones</w:t>
+            </w:r>
+          </w:p>
+        </w:tc>
+      </w:tr>
+      <w:tr>
+        <w:tc>
+          <w:tcPr>
+            <w:tcW w:w="8880" w:type="dxa"/>
+            <w:tcBorders>
+              <w:left w:val="single" w:sz="8" w:space="0" w:color="000000"/>
+              <w:bottom w:val="single" w:sz="8" w:space="0" w:color="000000"/>
+              <w:right w:val="single" w:sz="8" w:space="0" w:color="000000"/>
+            </w:tcBorders>
+            <w:tcMar>
+              <w:top w:w="100" w:type="dxa"/>
+              <w:left w:w="80" w:type="dxa"/>
+              <w:bottom w:w="100" w:type="dxa"/>
+              <w:right w:w="80" w:type="dxa"/>
+            </w:tcMar>
+          </w:tcPr>
+          <w:p>
+            <w:pPr>
+              <w:pStyle w:val="normal0"/>
+              <w:spacing w:before="20" w:after="20"/>
+              <w:ind w:left="360"/>
+              <w:jc w:val="both"/>
+            </w:pPr>
+            <w:r>
+              <w:rPr>
+                <w:b/>
+                <w:sz w:val="20"/>
+                <w:szCs w:val="20"/>
+              </w:rPr>
+              <w:t>·</w:t>
+            </w:r>
+            <w:r>
+              <w:rPr>
+                <w:rFonts w:ascii="Times New Roman" w:eastAsia="Times New Roman" w:hAnsi="Times New Roman" w:cs="Times New Roman"/>
+                <w:b/>
+                <w:sz w:val="14"/>
+                <w:szCs w:val="14"/>
+              </w:rPr>
+              <w:t xml:space="preserve">         </w:t>
+            </w:r>
+            <w:r>
+              <w:rPr>
+                <w:b/>
+                <w:sz w:val="20"/>
+                <w:szCs w:val="20"/>
+              </w:rPr>
+              <w:t xml:space="preserve">El Usuario </w:t>
+            </w:r>
+            <w:r>
+              <w:rPr>
+                <w:sz w:val="20"/>
+                <w:szCs w:val="20"/>
+              </w:rPr>
+              <w:t>se identifica y autentifica.</w:t>
+            </w:r>
+          </w:p>
+        </w:tc>
+      </w:tr>
+      <w:tr>
+        <w:tc>
+          <w:tcPr>
+            <w:tcW w:w="8880" w:type="dxa"/>
+            <w:tcBorders>
+              <w:left w:val="single" w:sz="8" w:space="0" w:color="000000"/>
+              <w:bottom w:val="single" w:sz="8" w:space="0" w:color="000000"/>
+              <w:right w:val="single" w:sz="8" w:space="0" w:color="000000"/>
+            </w:tcBorders>
+            <w:shd w:val="clear" w:color="auto" w:fill="CCCCCC"/>
+            <w:tcMar>
+              <w:top w:w="100" w:type="dxa"/>
+              <w:left w:w="80" w:type="dxa"/>
+              <w:bottom w:w="100" w:type="dxa"/>
+              <w:right w:w="80" w:type="dxa"/>
+            </w:tcMar>
+          </w:tcPr>
+          <w:p>
+            <w:pPr>
+              <w:pStyle w:val="normal0"/>
+              <w:jc w:val="both"/>
+            </w:pPr>
+            <w:r>
+              <w:rPr>
+                <w:b/>
+                <w:sz w:val="20"/>
+                <w:szCs w:val="20"/>
+                <w:shd w:val="clear" w:color="auto" w:fill="CCCCCC"/>
+              </w:rPr>
+              <w:t>Postcondiciones</w:t>
+            </w:r>
+          </w:p>
+        </w:tc>
+      </w:tr>
+      <w:tr>
+        <w:tc>
+          <w:tcPr>
+            <w:tcW w:w="8880" w:type="dxa"/>
+            <w:tcBorders>
+              <w:left w:val="single" w:sz="8" w:space="0" w:color="000000"/>
+              <w:bottom w:val="single" w:sz="8" w:space="0" w:color="000000"/>
+              <w:right w:val="single" w:sz="8" w:space="0" w:color="000000"/>
+            </w:tcBorders>
+            <w:tcMar>
+              <w:top w:w="100" w:type="dxa"/>
+              <w:left w:w="80" w:type="dxa"/>
+              <w:bottom w:w="100" w:type="dxa"/>
+              <w:right w:w="80" w:type="dxa"/>
+            </w:tcMar>
+          </w:tcPr>
+          <w:p>
+            <w:pPr>
+              <w:pStyle w:val="normal0"/>
+              <w:spacing w:before="20" w:after="20"/>
+              <w:ind w:left="360"/>
+              <w:jc w:val="both"/>
+            </w:pPr>
+            <w:r>
+              <w:rPr>
+                <w:b/>
+                <w:sz w:val="20"/>
+                <w:szCs w:val="20"/>
+              </w:rPr>
+              <w:t>·</w:t>
+            </w:r>
+            <w:r>
+              <w:rPr>
+                <w:rFonts w:ascii="Times New Roman" w:eastAsia="Times New Roman" w:hAnsi="Times New Roman" w:cs="Times New Roman"/>
+                <w:b/>
+                <w:sz w:val="14"/>
+                <w:szCs w:val="14"/>
+              </w:rPr>
+              <w:t xml:space="preserve">         </w:t>
+            </w:r>
+            <w:r>
+              <w:rPr>
+                <w:b/>
+                <w:sz w:val="20"/>
+                <w:szCs w:val="20"/>
+              </w:rPr>
+              <w:t>S</w:t>
+            </w:r>
+            <w:r>
+              <w:rPr>
+                <w:b/>
+                <w:sz w:val="20"/>
+                <w:szCs w:val="20"/>
+              </w:rPr>
+              <w:t>e elimino</w:t>
+            </w:r>
+            <w:r>
+              <w:rPr>
+                <w:b/>
+                <w:sz w:val="20"/>
+                <w:szCs w:val="20"/>
+              </w:rPr>
+              <w:t xml:space="preserve"> con éxito</w:t>
+            </w:r>
+            <w:r>
+              <w:rPr>
+                <w:b/>
+                <w:sz w:val="20"/>
+                <w:szCs w:val="20"/>
+              </w:rPr>
+              <w:t xml:space="preserve"> el producto del</w:t>
+            </w:r>
+            <w:r>
+              <w:rPr>
+                <w:b/>
+                <w:sz w:val="20"/>
+                <w:szCs w:val="20"/>
+              </w:rPr>
+              <w:t xml:space="preserve"> carrito.</w:t>
+            </w:r>
+          </w:p>
+        </w:tc>
+      </w:tr>
+      <w:tr>
+        <w:tc>
+          <w:tcPr>
+            <w:tcW w:w="8880" w:type="dxa"/>
+            <w:tcBorders>
+              <w:left w:val="single" w:sz="8" w:space="0" w:color="000000"/>
+              <w:bottom w:val="single" w:sz="8" w:space="0" w:color="000000"/>
+              <w:right w:val="single" w:sz="8" w:space="0" w:color="000000"/>
+            </w:tcBorders>
+            <w:shd w:val="clear" w:color="auto" w:fill="CCCCCC"/>
+            <w:tcMar>
+              <w:top w:w="100" w:type="dxa"/>
+              <w:left w:w="80" w:type="dxa"/>
+              <w:bottom w:w="100" w:type="dxa"/>
+              <w:right w:w="80" w:type="dxa"/>
+            </w:tcMar>
+          </w:tcPr>
+          <w:p>
+            <w:pPr>
+              <w:pStyle w:val="normal0"/>
+              <w:jc w:val="both"/>
+            </w:pPr>
+            <w:r>
+              <w:rPr>
+                <w:b/>
+                <w:sz w:val="20"/>
+                <w:szCs w:val="20"/>
+                <w:shd w:val="clear" w:color="auto" w:fill="CCCCCC"/>
+              </w:rPr>
+              <w:t>Flujo Principal</w:t>
+            </w:r>
+          </w:p>
+        </w:tc>
+      </w:tr>
+      <w:tr>
+        <w:tc>
+          <w:tcPr>
+            <w:tcW w:w="8880" w:type="dxa"/>
+            <w:tcBorders>
+              <w:left w:val="single" w:sz="8" w:space="0" w:color="000000"/>
+              <w:right w:val="single" w:sz="8" w:space="0" w:color="000000"/>
+            </w:tcBorders>
+            <w:tcMar>
+              <w:top w:w="100" w:type="dxa"/>
+              <w:left w:w="80" w:type="dxa"/>
+              <w:bottom w:w="100" w:type="dxa"/>
+              <w:right w:w="80" w:type="dxa"/>
+            </w:tcMar>
+          </w:tcPr>
+          <w:p>
+            <w:pPr>
+              <w:pStyle w:val="normal0"/>
+              <w:spacing w:before="20" w:after="20"/>
+              <w:ind w:left="1080" w:hanging="360"/>
+              <w:jc w:val="both"/>
+            </w:pPr>
+            <w:r>
+              <w:rPr>
+                <w:sz w:val="20"/>
+                <w:szCs w:val="20"/>
+              </w:rPr>
+              <w:t>1.</w:t>
+            </w:r>
+            <w:r>
+              <w:rPr>
+                <w:rFonts w:ascii="Times New Roman" w:eastAsia="Times New Roman" w:hAnsi="Times New Roman" w:cs="Times New Roman"/>
+                <w:sz w:val="14"/>
+                <w:szCs w:val="14"/>
+              </w:rPr>
+              <w:t xml:space="preserve">     </w:t>
+            </w:r>
+            <w:r>
+              <w:rPr>
+                <w:sz w:val="20"/>
+                <w:szCs w:val="20"/>
+              </w:rPr>
+              <w:t>El caso de uso empieza cuando el usuario  intenta eliminar un producto al carrito.</w:t>
+            </w:r>
+          </w:p>
+          <w:p>
+            <w:pPr>
+              <w:pStyle w:val="normal0"/>
+              <w:spacing w:before="20" w:after="20"/>
+              <w:ind w:left="1080" w:hanging="360"/>
+              <w:jc w:val="both"/>
+            </w:pPr>
+            <w:r>
+              <w:rPr>
+                <w:sz w:val="20"/>
+                <w:szCs w:val="20"/>
+              </w:rPr>
+              <w:t>2.</w:t>
+            </w:r>
+            <w:r>
+              <w:rPr>
+                <w:rFonts w:ascii="Times New Roman" w:eastAsia="Times New Roman" w:hAnsi="Times New Roman" w:cs="Times New Roman"/>
+                <w:sz w:val="14"/>
+                <w:szCs w:val="14"/>
+              </w:rPr>
+              <w:t xml:space="preserve">     </w:t>
+            </w:r>
+            <w:r>
+              <w:rPr>
+                <w:sz w:val="20"/>
+                <w:szCs w:val="20"/>
+              </w:rPr>
+              <w:t>Selecciona el producto.</w:t>
+            </w:r>
+          </w:p>
+          <w:p>
+            <w:pPr>
+              <w:pStyle w:val="normal0"/>
+              <w:spacing w:before="20" w:after="20"/>
+              <w:ind w:left="1080" w:hanging="360"/>
+              <w:jc w:val="both"/>
+            </w:pPr>
+            <w:r>
+              <w:rPr>
+                <w:sz w:val="20"/>
+                <w:szCs w:val="20"/>
+              </w:rPr>
+              <w:t>4.</w:t>
+            </w:r>
+            <w:r>
+              <w:rPr>
+                <w:rFonts w:ascii="Times New Roman" w:eastAsia="Times New Roman" w:hAnsi="Times New Roman" w:cs="Times New Roman"/>
+                <w:sz w:val="14"/>
+                <w:szCs w:val="14"/>
+              </w:rPr>
+              <w:t xml:space="preserve">     </w:t>
+            </w:r>
+            <w:r>
+              <w:rPr>
+                <w:sz w:val="20"/>
+                <w:szCs w:val="20"/>
+              </w:rPr>
+              <w:t>El sistema regresa un mensaje de que el producto ha sido eliminado.</w:t>
+            </w:r>
+          </w:p>
+          <w:p>
+            <w:pPr>
+              <w:pStyle w:val="normal0"/>
+              <w:spacing w:before="20" w:after="20"/>
+              <w:ind w:left="720"/>
+              <w:jc w:val="both"/>
+            </w:pPr>
+            <w:r>
+              <w:rPr>
+                <w:b/>
+                <w:sz w:val="20"/>
+                <w:szCs w:val="20"/>
+              </w:rPr>
+              <w:t xml:space="preserve"> </w:t>
+            </w:r>
+          </w:p>
+        </w:tc>
+      </w:tr>
+      <w:tr>
+        <w:tc>
+          <w:tcPr>
+            <w:tcW w:w="8880" w:type="dxa"/>
+            <w:tcBorders>
+              <w:left w:val="single" w:sz="8" w:space="0" w:color="000000"/>
+              <w:bottom w:val="single" w:sz="8" w:space="0" w:color="000000"/>
+              <w:right w:val="single" w:sz="8" w:space="0" w:color="000000"/>
+            </w:tcBorders>
+            <w:shd w:val="clear" w:color="auto" w:fill="CCCCCC"/>
+            <w:tcMar>
+              <w:top w:w="100" w:type="dxa"/>
+              <w:left w:w="80" w:type="dxa"/>
+              <w:bottom w:w="100" w:type="dxa"/>
+              <w:right w:w="80" w:type="dxa"/>
+            </w:tcMar>
+          </w:tcPr>
+          <w:p>
+            <w:pPr>
+              <w:pStyle w:val="normal0"/>
+              <w:jc w:val="both"/>
+            </w:pPr>
+            <w:r>
+              <w:rPr>
+                <w:b/>
+                <w:sz w:val="20"/>
+                <w:szCs w:val="20"/>
+                <w:shd w:val="clear" w:color="auto" w:fill="CCCCCC"/>
+              </w:rPr>
+              <w:t>Flujos Alternos</w:t>
+            </w:r>
+          </w:p>
+        </w:tc>
+      </w:tr>
+      <w:tr>
+        <w:tc>
+          <w:tcPr>
+            <w:tcW w:w="8880" w:type="dxa"/>
+            <w:tcBorders>
+              <w:left w:val="single" w:sz="8" w:space="0" w:color="000000"/>
+              <w:right w:val="single" w:sz="8" w:space="0" w:color="000000"/>
+            </w:tcBorders>
+            <w:tcMar>
+              <w:top w:w="100" w:type="dxa"/>
+              <w:left w:w="80" w:type="dxa"/>
+              <w:bottom w:w="100" w:type="dxa"/>
+              <w:right w:w="80" w:type="dxa"/>
+            </w:tcMar>
+          </w:tcPr>
+          <w:p>
+            <w:pPr>
+              <w:pStyle w:val="normal0"/>
+              <w:spacing w:before="20" w:after="20"/>
+              <w:jc w:val="both"/>
+            </w:pPr>
+            <w:r>
+              <w:rPr>
+                <w:sz w:val="20"/>
+                <w:szCs w:val="20"/>
+              </w:rPr>
+              <w:t>3. a. Si el producto ya ha sido eliminado</w:t>
+            </w:r>
+          </w:p>
+        </w:tc>
+      </w:tr>
+      <w:tr>
+        <w:tc>
+          <w:tcPr>
+            <w:tcW w:w="8880" w:type="dxa"/>
+            <w:tcBorders>
+              <w:left w:val="single" w:sz="8" w:space="0" w:color="000000"/>
+              <w:right w:val="single" w:sz="8" w:space="0" w:color="000000"/>
+            </w:tcBorders>
+            <w:tcMar>
+              <w:top w:w="100" w:type="dxa"/>
+              <w:left w:w="80" w:type="dxa"/>
+              <w:bottom w:w="100" w:type="dxa"/>
+              <w:right w:w="80" w:type="dxa"/>
+            </w:tcMar>
+          </w:tcPr>
+          <w:p>
+            <w:pPr>
+              <w:pStyle w:val="normal0"/>
+              <w:spacing w:before="20" w:after="20"/>
+              <w:ind w:left="700"/>
+              <w:jc w:val="both"/>
+            </w:pPr>
+          </w:p>
+        </w:tc>
+      </w:tr>
+    </w:tbl>
+    <w:p>
+      <w:pPr>
+        <w:pStyle w:val="normal0"/>
+        <w:rPr>
+          <w:b/>
+        </w:rPr>
+      </w:pPr>
+    </w:p>
+    <w:p>
+      <w:pPr>
+        <w:pStyle w:val="normal0"/>
+        <w:rPr>
+          <w:b/>
+        </w:rPr>
+      </w:pPr>
+    </w:p>
+    <w:p>
+      <w:pPr>
+        <w:pStyle w:val="normal0"/>
+        <w:rPr>
+          <w:b/>
+        </w:rPr>
+      </w:pPr>
+    </w:p>
+    <w:p>
+      <w:pPr>
+        <w:pStyle w:val="normal0"/>
+        <w:rPr>
+          <w:b/>
+        </w:rPr>
+      </w:pPr>
+    </w:p>
+    <w:p>
+      <w:pPr>
+        <w:pStyle w:val="normal0"/>
+        <w:rPr>
+          <w:b/>
+        </w:rPr>
+      </w:pPr>
+    </w:p>
+    <w:p>
+      <w:pPr>
+        <w:pStyle w:val="normal0"/>
+        <w:rPr>
+          <w:b/>
+        </w:rPr>
+      </w:pPr>
+    </w:p>
+    <w:p>
+      <w:pPr>
+        <w:pStyle w:val="normal0"/>
+        <w:rPr>
+          <w:b/>
+        </w:rPr>
+      </w:pPr>
+    </w:p>
+    <w:p>
+      <w:pPr>
+        <w:pStyle w:val="normal0"/>
+        <w:rPr>
+          <w:b/>
+        </w:rPr>
+      </w:pPr>
+    </w:p>
+    <w:p>
+      <w:pPr>
+        <w:pStyle w:val="normal0"/>
+        <w:rPr>
+          <w:b/>
+        </w:rPr>
+      </w:pPr>
+    </w:p>
+    <w:p>
+      <w:pPr>
+        <w:pStyle w:val="normal0"/>
+        <w:rPr>
+          <w:b/>
+        </w:rPr>
+      </w:pPr>
+    </w:p>
+    <w:p>
+      <w:pPr>
+        <w:pStyle w:val="normal0"/>
+        <w:rPr>
+          <w:b/>
+        </w:rPr>
+      </w:pPr>
+    </w:p>
+    <w:p>
+      <w:pPr>
+        <w:pStyle w:val="normal0"/>
+        <w:rPr>
+          <w:b/>
+        </w:rPr>
+      </w:pPr>
+    </w:p>
+    <w:p>
+      <w:pPr>
+        <w:pStyle w:val="normal0"/>
+        <w:rPr>
+          <w:b/>
+        </w:rPr>
+      </w:pPr>
+    </w:p>
+    <w:p>
+      <w:pPr>
+        <w:pStyle w:val="normal0"/>
+        <w:rPr>
+          <w:b/>
+        </w:rPr>
+      </w:pPr>
+    </w:p>
+    <w:p>
+      <w:pPr>
+        <w:pStyle w:val="normal0"/>
+        <w:rPr>
+          <w:b/>
+        </w:rPr>
+      </w:pPr>
+    </w:p>
+    <w:p>
+      <w:pPr>
+        <w:pStyle w:val="normal0"/>
+        <w:rPr>
+          <w:b/>
+        </w:rPr>
+      </w:pPr>
+    </w:p>
+    <w:p>
+      <w:pPr>
+        <w:pStyle w:val="normal0"/>
+        <w:rPr>
+          <w:b/>
+        </w:rPr>
+      </w:pPr>
+    </w:p>
+    <w:p>
+      <w:pPr>
+        <w:pStyle w:val="normal0"/>
+        <w:rPr>
+          <w:b/>
+        </w:rPr>
+      </w:pPr>
+    </w:p>
+    <w:p>
+      <w:pPr>
+        <w:pStyle w:val="normal0"/>
+        <w:rPr>
+          <w:b/>
+        </w:rPr>
+      </w:pPr>
+    </w:p>
+    <w:p>
+      <w:pPr>
+        <w:pStyle w:val="normal0"/>
+      </w:pPr>
+      <w:r>
+        <w:rPr>
+          <w:b/>
+        </w:rPr>
+        <w:lastRenderedPageBreak/>
+        <w:t>CU-011</w:t>
+      </w:r>
+      <w:r>
+        <w:rPr>
+          <w:b/>
+        </w:rPr>
+        <w:t xml:space="preserve"> El usuario compra un producto</w:t>
       </w:r>
     </w:p>
     <w:p>
@@ -9961,7 +10909,14 @@
                 <w:sz w:val="20"/>
                 <w:szCs w:val="20"/>
               </w:rPr>
-              <w:t>2.</w:t>
+              <w:t>2</w:t>
+            </w:r>
+            <w:r>
+              <w:rPr>
+                <w:sz w:val="20"/>
+                <w:szCs w:val="20"/>
+              </w:rPr>
+              <w:t>.</w:t>
             </w:r>
             <w:r>
               <w:rPr>
@@ -9976,7 +10931,7 @@
                 <w:sz w:val="20"/>
                 <w:szCs w:val="20"/>
               </w:rPr>
-              <w:t>Selecciona el producto.</w:t>
+              <w:t>Selecciona el producto</w:t>
             </w:r>
           </w:p>
           <w:p>
@@ -9991,22 +10946,14 @@
                 <w:sz w:val="20"/>
                 <w:szCs w:val="20"/>
               </w:rPr>
-              <w:t>3.  Llena el formulario de compra</w:t>
-            </w:r>
-          </w:p>
-          <w:p>
-            <w:pPr>
-              <w:pStyle w:val="normal0"/>
-              <w:spacing w:before="20" w:after="20"/>
-              <w:ind w:left="1080" w:hanging="360"/>
-              <w:jc w:val="both"/>
-            </w:pPr>
-            <w:r>
-              <w:rPr>
-                <w:sz w:val="20"/>
-                <w:szCs w:val="20"/>
-              </w:rPr>
-              <w:t>4.</w:t>
+              <w:t>3</w:t>
+            </w:r>
+            <w:r>
+              <w:rPr>
+                <w:sz w:val="20"/>
+                <w:szCs w:val="20"/>
+              </w:rPr>
+              <w:t>.</w:t>
             </w:r>
             <w:r>
               <w:rPr>
@@ -10116,7 +11063,14 @@
                 <w:sz w:val="20"/>
                 <w:szCs w:val="20"/>
               </w:rPr>
-              <w:t>3. b. si hay error en la forma de pago o algún dato del formulario</w:t>
+              <w:t xml:space="preserve">3. b. </w:t>
+            </w:r>
+            <w:r>
+              <w:rPr>
+                <w:sz w:val="20"/>
+                <w:szCs w:val="20"/>
+              </w:rPr>
+              <w:t>No cuenta con saldo suficiente</w:t>
             </w:r>
           </w:p>
         </w:tc>
@@ -10163,22 +11117,35 @@
                 <w:sz w:val="20"/>
                 <w:szCs w:val="20"/>
               </w:rPr>
-              <w:t>3. b1 El Sistema muestra un indicador visual al lado del campo que se dejó sin llenar, además muestra el mensaje “Debe ingresar la información solicitada para poder continuar”.</w:t>
-            </w:r>
-          </w:p>
-          <w:p>
-            <w:pPr>
-              <w:pStyle w:val="normal0"/>
-              <w:spacing w:before="20" w:after="20"/>
-              <w:ind w:left="700"/>
-              <w:jc w:val="both"/>
-            </w:pPr>
-            <w:r>
-              <w:rPr>
-                <w:sz w:val="20"/>
-                <w:szCs w:val="20"/>
-              </w:rPr>
-              <w:t>3. b2  El sistema muestra un mensaje “los datos proporcionados son incorrectos favor de verificarlos”.</w:t>
+              <w:t xml:space="preserve">3. </w:t>
+            </w:r>
+            <w:r>
+              <w:rPr>
+                <w:sz w:val="20"/>
+                <w:szCs w:val="20"/>
+              </w:rPr>
+              <w:t>b1</w:t>
+            </w:r>
+            <w:r>
+              <w:rPr>
+                <w:sz w:val="20"/>
+                <w:szCs w:val="20"/>
+              </w:rPr>
+              <w:t xml:space="preserve">  El sistema muestra un mensaje “</w:t>
+            </w:r>
+            <w:r>
+              <w:rPr>
+                <w:sz w:val="20"/>
+                <w:szCs w:val="20"/>
+              </w:rPr>
+              <w:t>No cuenta con saldo suficiente para realizar esta compra</w:t>
+            </w:r>
+            <w:r>
+              <w:rPr>
+                <w:sz w:val="20"/>
+                <w:szCs w:val="20"/>
+              </w:rPr>
+              <w:t>”.</w:t>
             </w:r>
           </w:p>
         </w:tc>
@@ -10269,13 +11236,57 @@
     <w:p>
       <w:pPr>
         <w:pStyle w:val="normal0"/>
+        <w:rPr>
+          <w:b/>
+        </w:rPr>
+      </w:pPr>
+    </w:p>
+    <w:p>
+      <w:pPr>
+        <w:pStyle w:val="normal0"/>
+        <w:rPr>
+          <w:b/>
+        </w:rPr>
+      </w:pPr>
+    </w:p>
+    <w:p>
+      <w:pPr>
+        <w:pStyle w:val="normal0"/>
+        <w:rPr>
+          <w:b/>
+        </w:rPr>
+      </w:pPr>
+    </w:p>
+    <w:p>
+      <w:pPr>
+        <w:pStyle w:val="normal0"/>
+        <w:rPr>
+          <w:b/>
+        </w:rPr>
+      </w:pPr>
+    </w:p>
+    <w:p>
+      <w:pPr>
+        <w:pStyle w:val="normal0"/>
       </w:pPr>
       <w:r>
         <w:rPr>
           <w:b/>
         </w:rPr>
         <w:lastRenderedPageBreak/>
-        <w:t>CU-011 El usuario consultará  las compras realizadas</w:t>
+        <w:t>CU-01</w:t>
+      </w:r>
+      <w:r>
+        <w:rPr>
+          <w:b/>
+        </w:rPr>
+        <w:t>2</w:t>
+      </w:r>
+      <w:r>
+        <w:rPr>
+          <w:b/>
+        </w:rPr>
+        <w:t xml:space="preserve"> El usuario consultará  las compras realizadas</w:t>
       </w:r>
     </w:p>
     <w:p>
@@ -10782,7 +11793,14 @@
                 <w:sz w:val="20"/>
                 <w:szCs w:val="20"/>
               </w:rPr>
-              <w:t>4.</w:t>
+              <w:t>3</w:t>
+            </w:r>
+            <w:r>
+              <w:rPr>
+                <w:sz w:val="20"/>
+                <w:szCs w:val="20"/>
+              </w:rPr>
+              <w:t>.</w:t>
             </w:r>
             <w:r>
               <w:rPr>
@@ -10911,6 +11929,764 @@
                 <w:szCs w:val="20"/>
               </w:rPr>
               <w:t xml:space="preserve">3. a1 El Sistema muestra un mensaje “el folio proporcionado existe favor de verificarlo”. </w:t>
+            </w:r>
+          </w:p>
+        </w:tc>
+      </w:tr>
+    </w:tbl>
+    <w:p>
+      <w:pPr>
+        <w:pStyle w:val="normal0"/>
+      </w:pPr>
+    </w:p>
+    <w:p>
+      <w:pPr>
+        <w:pStyle w:val="normal0"/>
+      </w:pPr>
+    </w:p>
+    <w:p>
+      <w:pPr>
+        <w:pStyle w:val="normal0"/>
+      </w:pPr>
+    </w:p>
+    <w:p>
+      <w:pPr>
+        <w:pStyle w:val="normal0"/>
+      </w:pPr>
+    </w:p>
+    <w:p>
+      <w:pPr>
+        <w:pStyle w:val="normal0"/>
+      </w:pPr>
+    </w:p>
+    <w:p>
+      <w:pPr>
+        <w:pStyle w:val="normal0"/>
+      </w:pPr>
+    </w:p>
+    <w:p>
+      <w:pPr>
+        <w:pStyle w:val="normal0"/>
+      </w:pPr>
+    </w:p>
+    <w:p>
+      <w:pPr>
+        <w:pStyle w:val="normal0"/>
+      </w:pPr>
+    </w:p>
+    <w:p>
+      <w:pPr>
+        <w:pStyle w:val="normal0"/>
+      </w:pPr>
+    </w:p>
+    <w:p>
+      <w:pPr>
+        <w:pStyle w:val="normal0"/>
+      </w:pPr>
+    </w:p>
+    <w:p>
+      <w:pPr>
+        <w:pStyle w:val="normal0"/>
+      </w:pPr>
+    </w:p>
+    <w:p>
+      <w:pPr>
+        <w:pStyle w:val="normal0"/>
+      </w:pPr>
+    </w:p>
+    <w:p>
+      <w:pPr>
+        <w:pStyle w:val="normal0"/>
+      </w:pPr>
+    </w:p>
+    <w:p>
+      <w:pPr>
+        <w:pStyle w:val="normal0"/>
+      </w:pPr>
+    </w:p>
+    <w:p>
+      <w:pPr>
+        <w:pStyle w:val="normal0"/>
+      </w:pPr>
+    </w:p>
+    <w:p>
+      <w:pPr>
+        <w:pStyle w:val="normal0"/>
+      </w:pPr>
+    </w:p>
+    <w:p>
+      <w:pPr>
+        <w:pStyle w:val="normal0"/>
+      </w:pPr>
+    </w:p>
+    <w:p>
+      <w:pPr>
+        <w:pStyle w:val="normal0"/>
+      </w:pPr>
+    </w:p>
+    <w:p>
+      <w:pPr>
+        <w:pStyle w:val="normal0"/>
+      </w:pPr>
+    </w:p>
+    <w:p>
+      <w:pPr>
+        <w:pStyle w:val="normal0"/>
+        <w:rPr>
+          <w:b/>
+        </w:rPr>
+      </w:pPr>
+      <w:r>
+        <w:rPr>
+          <w:b/>
+        </w:rPr>
+        <w:lastRenderedPageBreak/>
+        <w:t>CU-013</w:t>
+      </w:r>
+      <w:r>
+        <w:rPr>
+          <w:b/>
+        </w:rPr>
+        <w:t xml:space="preserve"> El usuario agrega saldo a través de su tarjeta</w:t>
+      </w:r>
+    </w:p>
+    <w:p>
+      <w:pPr>
+        <w:pStyle w:val="normal0"/>
+        <w:rPr>
+          <w:b/>
+        </w:rPr>
+      </w:pPr>
+    </w:p>
+    <w:p>
+      <w:pPr>
+        <w:pStyle w:val="normal0"/>
+        <w:rPr>
+          <w:b/>
+        </w:rPr>
+      </w:pPr>
+    </w:p>
+    <w:tbl>
+      <w:tblPr>
+        <w:tblStyle w:val="ac"/>
+        <w:tblW w:w="8880" w:type="dxa"/>
+        <w:tblInd w:w="80" w:type="dxa"/>
+        <w:tblBorders>
+          <w:top w:val="single" w:sz="6" w:space="0" w:color="000000"/>
+          <w:left w:val="single" w:sz="6" w:space="0" w:color="000000"/>
+          <w:bottom w:val="single" w:sz="6" w:space="0" w:color="000000"/>
+          <w:right w:val="single" w:sz="6" w:space="0" w:color="000000"/>
+          <w:insideH w:val="single" w:sz="6" w:space="0" w:color="000000"/>
+          <w:insideV w:val="single" w:sz="6" w:space="0" w:color="000000"/>
+        </w:tblBorders>
+        <w:tblLayout w:type="fixed"/>
+        <w:tblLook w:val="0600"/>
+      </w:tblPr>
+      <w:tblGrid>
+        <w:gridCol w:w="8880"/>
+      </w:tblGrid>
+      <w:tr>
+        <w:tc>
+          <w:tcPr>
+            <w:tcW w:w="8880" w:type="dxa"/>
+            <w:tcBorders>
+              <w:top w:val="single" w:sz="8" w:space="0" w:color="000000"/>
+              <w:left w:val="single" w:sz="8" w:space="0" w:color="000000"/>
+              <w:bottom w:val="single" w:sz="8" w:space="0" w:color="000000"/>
+              <w:right w:val="single" w:sz="8" w:space="0" w:color="000000"/>
+            </w:tcBorders>
+            <w:shd w:val="clear" w:color="auto" w:fill="CCCCCC"/>
+            <w:tcMar>
+              <w:top w:w="100" w:type="dxa"/>
+              <w:left w:w="80" w:type="dxa"/>
+              <w:bottom w:w="100" w:type="dxa"/>
+              <w:right w:w="80" w:type="dxa"/>
+            </w:tcMar>
+          </w:tcPr>
+          <w:p>
+            <w:pPr>
+              <w:pStyle w:val="normal0"/>
+              <w:jc w:val="both"/>
+            </w:pPr>
+            <w:r>
+              <w:rPr>
+                <w:b/>
+                <w:sz w:val="20"/>
+                <w:szCs w:val="20"/>
+                <w:shd w:val="clear" w:color="auto" w:fill="CCCCCC"/>
+              </w:rPr>
+              <w:t>Descripción</w:t>
+            </w:r>
+          </w:p>
+        </w:tc>
+      </w:tr>
+      <w:tr>
+        <w:tc>
+          <w:tcPr>
+            <w:tcW w:w="8880" w:type="dxa"/>
+            <w:tcBorders>
+              <w:left w:val="single" w:sz="8" w:space="0" w:color="000000"/>
+              <w:bottom w:val="single" w:sz="8" w:space="0" w:color="000000"/>
+              <w:right w:val="single" w:sz="8" w:space="0" w:color="000000"/>
+            </w:tcBorders>
+            <w:tcMar>
+              <w:top w:w="100" w:type="dxa"/>
+              <w:left w:w="80" w:type="dxa"/>
+              <w:bottom w:w="100" w:type="dxa"/>
+              <w:right w:w="80" w:type="dxa"/>
+            </w:tcMar>
+          </w:tcPr>
+          <w:p>
+            <w:pPr>
+              <w:pStyle w:val="normal0"/>
+              <w:spacing w:before="40" w:after="40"/>
+              <w:jc w:val="both"/>
+            </w:pPr>
+            <w:r>
+              <w:rPr>
+                <w:sz w:val="20"/>
+                <w:szCs w:val="20"/>
+              </w:rPr>
+              <w:t>El usuario podrá  agregar saldo a su cuenta a través de su tarjeta.</w:t>
+            </w:r>
+          </w:p>
+        </w:tc>
+      </w:tr>
+      <w:tr>
+        <w:tc>
+          <w:tcPr>
+            <w:tcW w:w="8880" w:type="dxa"/>
+            <w:tcBorders>
+              <w:left w:val="single" w:sz="8" w:space="0" w:color="000000"/>
+              <w:bottom w:val="single" w:sz="8" w:space="0" w:color="000000"/>
+              <w:right w:val="single" w:sz="8" w:space="0" w:color="000000"/>
+            </w:tcBorders>
+            <w:shd w:val="clear" w:color="auto" w:fill="CCCCCC"/>
+            <w:tcMar>
+              <w:top w:w="100" w:type="dxa"/>
+              <w:left w:w="80" w:type="dxa"/>
+              <w:bottom w:w="100" w:type="dxa"/>
+              <w:right w:w="80" w:type="dxa"/>
+            </w:tcMar>
+          </w:tcPr>
+          <w:p>
+            <w:pPr>
+              <w:pStyle w:val="normal0"/>
+              <w:jc w:val="both"/>
+            </w:pPr>
+            <w:r>
+              <w:rPr>
+                <w:b/>
+                <w:sz w:val="20"/>
+                <w:szCs w:val="20"/>
+                <w:shd w:val="clear" w:color="auto" w:fill="CCCCCC"/>
+              </w:rPr>
+              <w:t>Actores</w:t>
+            </w:r>
+          </w:p>
+        </w:tc>
+      </w:tr>
+      <w:tr>
+        <w:tc>
+          <w:tcPr>
+            <w:tcW w:w="8880" w:type="dxa"/>
+            <w:tcBorders>
+              <w:left w:val="single" w:sz="8" w:space="0" w:color="000000"/>
+              <w:bottom w:val="single" w:sz="8" w:space="0" w:color="000000"/>
+              <w:right w:val="single" w:sz="8" w:space="0" w:color="000000"/>
+            </w:tcBorders>
+            <w:tcMar>
+              <w:top w:w="100" w:type="dxa"/>
+              <w:left w:w="80" w:type="dxa"/>
+              <w:bottom w:w="100" w:type="dxa"/>
+              <w:right w:w="80" w:type="dxa"/>
+            </w:tcMar>
+          </w:tcPr>
+          <w:p>
+            <w:pPr>
+              <w:pStyle w:val="normal0"/>
+              <w:spacing w:before="20" w:after="20"/>
+              <w:ind w:left="360"/>
+              <w:jc w:val="both"/>
+            </w:pPr>
+            <w:r>
+              <w:rPr>
+                <w:b/>
+                <w:sz w:val="20"/>
+                <w:szCs w:val="20"/>
+              </w:rPr>
+              <w:t>·</w:t>
+            </w:r>
+            <w:r>
+              <w:rPr>
+                <w:rFonts w:ascii="Times New Roman" w:eastAsia="Times New Roman" w:hAnsi="Times New Roman" w:cs="Times New Roman"/>
+                <w:b/>
+                <w:sz w:val="14"/>
+                <w:szCs w:val="14"/>
+              </w:rPr>
+              <w:t xml:space="preserve">  </w:t>
+            </w:r>
+            <w:r>
+              <w:rPr>
+                <w:b/>
+                <w:sz w:val="20"/>
+                <w:szCs w:val="20"/>
+              </w:rPr>
+              <w:t>Usuario</w:t>
+            </w:r>
+          </w:p>
+        </w:tc>
+      </w:tr>
+      <w:tr>
+        <w:tc>
+          <w:tcPr>
+            <w:tcW w:w="8880" w:type="dxa"/>
+            <w:tcBorders>
+              <w:left w:val="single" w:sz="8" w:space="0" w:color="000000"/>
+              <w:bottom w:val="single" w:sz="8" w:space="0" w:color="000000"/>
+              <w:right w:val="single" w:sz="8" w:space="0" w:color="000000"/>
+            </w:tcBorders>
+            <w:shd w:val="clear" w:color="auto" w:fill="CCCCCC"/>
+            <w:tcMar>
+              <w:top w:w="100" w:type="dxa"/>
+              <w:left w:w="80" w:type="dxa"/>
+              <w:bottom w:w="100" w:type="dxa"/>
+              <w:right w:w="80" w:type="dxa"/>
+            </w:tcMar>
+          </w:tcPr>
+          <w:p>
+            <w:pPr>
+              <w:pStyle w:val="normal0"/>
+              <w:jc w:val="both"/>
+            </w:pPr>
+            <w:r>
+              <w:rPr>
+                <w:b/>
+                <w:sz w:val="20"/>
+                <w:szCs w:val="20"/>
+                <w:shd w:val="clear" w:color="auto" w:fill="CCCCCC"/>
+              </w:rPr>
+              <w:t>Precondiciones</w:t>
+            </w:r>
+          </w:p>
+        </w:tc>
+      </w:tr>
+      <w:tr>
+        <w:tc>
+          <w:tcPr>
+            <w:tcW w:w="8880" w:type="dxa"/>
+            <w:tcBorders>
+              <w:left w:val="single" w:sz="8" w:space="0" w:color="000000"/>
+              <w:bottom w:val="single" w:sz="8" w:space="0" w:color="000000"/>
+              <w:right w:val="single" w:sz="8" w:space="0" w:color="000000"/>
+            </w:tcBorders>
+            <w:tcMar>
+              <w:top w:w="100" w:type="dxa"/>
+              <w:left w:w="80" w:type="dxa"/>
+              <w:bottom w:w="100" w:type="dxa"/>
+              <w:right w:w="80" w:type="dxa"/>
+            </w:tcMar>
+          </w:tcPr>
+          <w:p>
+            <w:pPr>
+              <w:pStyle w:val="normal0"/>
+              <w:spacing w:before="20" w:after="20"/>
+              <w:ind w:left="360"/>
+              <w:jc w:val="both"/>
+            </w:pPr>
+            <w:r>
+              <w:rPr>
+                <w:b/>
+                <w:sz w:val="20"/>
+                <w:szCs w:val="20"/>
+              </w:rPr>
+              <w:t>·</w:t>
+            </w:r>
+            <w:r>
+              <w:rPr>
+                <w:rFonts w:ascii="Times New Roman" w:eastAsia="Times New Roman" w:hAnsi="Times New Roman" w:cs="Times New Roman"/>
+                <w:b/>
+                <w:sz w:val="14"/>
+                <w:szCs w:val="14"/>
+              </w:rPr>
+              <w:t xml:space="preserve">         </w:t>
+            </w:r>
+            <w:r>
+              <w:rPr>
+                <w:b/>
+                <w:sz w:val="20"/>
+                <w:szCs w:val="20"/>
+              </w:rPr>
+              <w:t xml:space="preserve">El Usuario </w:t>
+            </w:r>
+            <w:r>
+              <w:rPr>
+                <w:sz w:val="20"/>
+                <w:szCs w:val="20"/>
+              </w:rPr>
+              <w:t>se identifica y autentifica.</w:t>
+            </w:r>
+          </w:p>
+        </w:tc>
+      </w:tr>
+      <w:tr>
+        <w:tc>
+          <w:tcPr>
+            <w:tcW w:w="8880" w:type="dxa"/>
+            <w:tcBorders>
+              <w:left w:val="single" w:sz="8" w:space="0" w:color="000000"/>
+              <w:bottom w:val="single" w:sz="8" w:space="0" w:color="000000"/>
+              <w:right w:val="single" w:sz="8" w:space="0" w:color="000000"/>
+            </w:tcBorders>
+            <w:shd w:val="clear" w:color="auto" w:fill="CCCCCC"/>
+            <w:tcMar>
+              <w:top w:w="100" w:type="dxa"/>
+              <w:left w:w="80" w:type="dxa"/>
+              <w:bottom w:w="100" w:type="dxa"/>
+              <w:right w:w="80" w:type="dxa"/>
+            </w:tcMar>
+          </w:tcPr>
+          <w:p>
+            <w:pPr>
+              <w:pStyle w:val="normal0"/>
+              <w:jc w:val="both"/>
+            </w:pPr>
+            <w:r>
+              <w:rPr>
+                <w:b/>
+                <w:sz w:val="20"/>
+                <w:szCs w:val="20"/>
+                <w:shd w:val="clear" w:color="auto" w:fill="CCCCCC"/>
+              </w:rPr>
+              <w:t>Postcondiciones</w:t>
+            </w:r>
+          </w:p>
+        </w:tc>
+      </w:tr>
+      <w:tr>
+        <w:tc>
+          <w:tcPr>
+            <w:tcW w:w="8880" w:type="dxa"/>
+            <w:tcBorders>
+              <w:left w:val="single" w:sz="8" w:space="0" w:color="000000"/>
+              <w:bottom w:val="single" w:sz="8" w:space="0" w:color="000000"/>
+              <w:right w:val="single" w:sz="8" w:space="0" w:color="000000"/>
+            </w:tcBorders>
+            <w:tcMar>
+              <w:top w:w="100" w:type="dxa"/>
+              <w:left w:w="80" w:type="dxa"/>
+              <w:bottom w:w="100" w:type="dxa"/>
+              <w:right w:w="80" w:type="dxa"/>
+            </w:tcMar>
+          </w:tcPr>
+          <w:p>
+            <w:pPr>
+              <w:pStyle w:val="normal0"/>
+              <w:spacing w:before="20" w:after="20"/>
+              <w:ind w:left="360"/>
+              <w:jc w:val="both"/>
+            </w:pPr>
+            <w:r>
+              <w:rPr>
+                <w:sz w:val="20"/>
+                <w:szCs w:val="20"/>
+              </w:rPr>
+              <w:t>·</w:t>
+            </w:r>
+            <w:r>
+              <w:rPr>
+                <w:rFonts w:ascii="Times New Roman" w:eastAsia="Times New Roman" w:hAnsi="Times New Roman" w:cs="Times New Roman"/>
+                <w:sz w:val="14"/>
+                <w:szCs w:val="14"/>
+              </w:rPr>
+              <w:t xml:space="preserve">     </w:t>
+            </w:r>
+            <w:r>
+              <w:rPr>
+                <w:sz w:val="20"/>
+                <w:szCs w:val="20"/>
+              </w:rPr>
+              <w:t xml:space="preserve">Se realizo recarga de saldo con </w:t>
+            </w:r>
+            <w:r>
+              <w:rPr>
+                <w:sz w:val="20"/>
+                <w:szCs w:val="20"/>
+              </w:rPr>
+              <w:t>éxito</w:t>
+            </w:r>
+            <w:r>
+              <w:rPr>
+                <w:sz w:val="20"/>
+                <w:szCs w:val="20"/>
+              </w:rPr>
+              <w:t>.</w:t>
+            </w:r>
+          </w:p>
+        </w:tc>
+      </w:tr>
+      <w:tr>
+        <w:tc>
+          <w:tcPr>
+            <w:tcW w:w="8880" w:type="dxa"/>
+            <w:tcBorders>
+              <w:left w:val="single" w:sz="8" w:space="0" w:color="000000"/>
+              <w:bottom w:val="single" w:sz="8" w:space="0" w:color="000000"/>
+              <w:right w:val="single" w:sz="8" w:space="0" w:color="000000"/>
+            </w:tcBorders>
+            <w:shd w:val="clear" w:color="auto" w:fill="CCCCCC"/>
+            <w:tcMar>
+              <w:top w:w="100" w:type="dxa"/>
+              <w:left w:w="80" w:type="dxa"/>
+              <w:bottom w:w="100" w:type="dxa"/>
+              <w:right w:w="80" w:type="dxa"/>
+            </w:tcMar>
+          </w:tcPr>
+          <w:p>
+            <w:pPr>
+              <w:pStyle w:val="normal0"/>
+              <w:jc w:val="both"/>
+            </w:pPr>
+            <w:r>
+              <w:rPr>
+                <w:b/>
+                <w:sz w:val="20"/>
+                <w:szCs w:val="20"/>
+                <w:shd w:val="clear" w:color="auto" w:fill="CCCCCC"/>
+              </w:rPr>
+              <w:t>Flujo Principal</w:t>
+            </w:r>
+          </w:p>
+        </w:tc>
+      </w:tr>
+      <w:tr>
+        <w:tc>
+          <w:tcPr>
+            <w:tcW w:w="8880" w:type="dxa"/>
+            <w:tcBorders>
+              <w:left w:val="single" w:sz="8" w:space="0" w:color="000000"/>
+              <w:right w:val="single" w:sz="8" w:space="0" w:color="000000"/>
+            </w:tcBorders>
+            <w:tcMar>
+              <w:top w:w="100" w:type="dxa"/>
+              <w:left w:w="80" w:type="dxa"/>
+              <w:bottom w:w="100" w:type="dxa"/>
+              <w:right w:w="80" w:type="dxa"/>
+            </w:tcMar>
+          </w:tcPr>
+          <w:p>
+            <w:pPr>
+              <w:pStyle w:val="normal0"/>
+              <w:spacing w:before="20" w:after="20"/>
+              <w:ind w:left="1080" w:hanging="360"/>
+              <w:jc w:val="both"/>
+            </w:pPr>
+            <w:r>
+              <w:rPr>
+                <w:sz w:val="20"/>
+                <w:szCs w:val="20"/>
+              </w:rPr>
+              <w:t>1.</w:t>
+            </w:r>
+            <w:r>
+              <w:rPr>
+                <w:rFonts w:ascii="Times New Roman" w:eastAsia="Times New Roman" w:hAnsi="Times New Roman" w:cs="Times New Roman"/>
+                <w:sz w:val="14"/>
+                <w:szCs w:val="14"/>
+              </w:rPr>
+              <w:t xml:space="preserve">   </w:t>
+            </w:r>
+            <w:r>
+              <w:rPr>
+                <w:sz w:val="20"/>
+                <w:szCs w:val="20"/>
+              </w:rPr>
+              <w:t>El caso de uso empieza cuando el usuario  intenta agregar saldo a su cuenta con su tarjeta.</w:t>
+            </w:r>
+          </w:p>
+          <w:p>
+            <w:pPr>
+              <w:pStyle w:val="normal0"/>
+              <w:spacing w:before="20" w:after="20"/>
+              <w:ind w:left="1080" w:hanging="360"/>
+              <w:jc w:val="both"/>
+            </w:pPr>
+            <w:r>
+              <w:rPr>
+                <w:sz w:val="20"/>
+                <w:szCs w:val="20"/>
+              </w:rPr>
+              <w:t>2.</w:t>
+            </w:r>
+            <w:r>
+              <w:rPr>
+                <w:rFonts w:ascii="Times New Roman" w:eastAsia="Times New Roman" w:hAnsi="Times New Roman" w:cs="Times New Roman"/>
+                <w:sz w:val="14"/>
+                <w:szCs w:val="14"/>
+              </w:rPr>
+              <w:t xml:space="preserve">     </w:t>
+            </w:r>
+            <w:r>
+              <w:rPr>
+                <w:sz w:val="20"/>
+                <w:szCs w:val="20"/>
+              </w:rPr>
+              <w:t>El sistema regresa un</w:t>
+            </w:r>
+            <w:r>
+              <w:rPr>
+                <w:sz w:val="20"/>
+                <w:szCs w:val="20"/>
+              </w:rPr>
+              <w:t xml:space="preserve"> mensaje "Saldo agregado"</w:t>
+            </w:r>
+            <w:r>
+              <w:rPr>
+                <w:sz w:val="20"/>
+                <w:szCs w:val="20"/>
+              </w:rPr>
+              <w:t>.</w:t>
+            </w:r>
+          </w:p>
+          <w:p>
+            <w:pPr>
+              <w:pStyle w:val="normal0"/>
+              <w:spacing w:before="20" w:after="20"/>
+              <w:ind w:left="720"/>
+              <w:jc w:val="both"/>
+            </w:pPr>
+            <w:r>
+              <w:rPr>
+                <w:b/>
+                <w:sz w:val="20"/>
+                <w:szCs w:val="20"/>
+              </w:rPr>
+              <w:t xml:space="preserve"> </w:t>
+            </w:r>
+          </w:p>
+        </w:tc>
+      </w:tr>
+      <w:tr>
+        <w:tc>
+          <w:tcPr>
+            <w:tcW w:w="8880" w:type="dxa"/>
+            <w:tcBorders>
+              <w:left w:val="single" w:sz="8" w:space="0" w:color="000000"/>
+              <w:bottom w:val="single" w:sz="8" w:space="0" w:color="000000"/>
+              <w:right w:val="single" w:sz="8" w:space="0" w:color="000000"/>
+            </w:tcBorders>
+            <w:shd w:val="clear" w:color="auto" w:fill="CCCCCC"/>
+            <w:tcMar>
+              <w:top w:w="100" w:type="dxa"/>
+              <w:left w:w="80" w:type="dxa"/>
+              <w:bottom w:w="100" w:type="dxa"/>
+              <w:right w:w="80" w:type="dxa"/>
+            </w:tcMar>
+          </w:tcPr>
+          <w:p>
+            <w:pPr>
+              <w:pStyle w:val="normal0"/>
+              <w:jc w:val="both"/>
+            </w:pPr>
+            <w:r>
+              <w:rPr>
+                <w:b/>
+                <w:sz w:val="20"/>
+                <w:szCs w:val="20"/>
+                <w:shd w:val="clear" w:color="auto" w:fill="CCCCCC"/>
+              </w:rPr>
+              <w:t>Flujos Alternos</w:t>
+            </w:r>
+          </w:p>
+        </w:tc>
+      </w:tr>
+      <w:tr>
+        <w:tc>
+          <w:tcPr>
+            <w:tcW w:w="8880" w:type="dxa"/>
+            <w:tcBorders>
+              <w:left w:val="single" w:sz="8" w:space="0" w:color="000000"/>
+              <w:right w:val="single" w:sz="8" w:space="0" w:color="000000"/>
+            </w:tcBorders>
+            <w:tcMar>
+              <w:top w:w="100" w:type="dxa"/>
+              <w:left w:w="80" w:type="dxa"/>
+              <w:bottom w:w="100" w:type="dxa"/>
+              <w:right w:w="80" w:type="dxa"/>
+            </w:tcMar>
+          </w:tcPr>
+          <w:p>
+            <w:pPr>
+              <w:pStyle w:val="normal0"/>
+              <w:spacing w:before="20" w:after="20"/>
+              <w:jc w:val="both"/>
+            </w:pPr>
+            <w:r>
+              <w:rPr>
+                <w:sz w:val="20"/>
+                <w:szCs w:val="20"/>
+              </w:rPr>
+              <w:t xml:space="preserve">3. a. </w:t>
+            </w:r>
+            <w:r>
+              <w:rPr>
+                <w:sz w:val="20"/>
+                <w:szCs w:val="20"/>
+              </w:rPr>
+              <w:t>Si el número de tarjeta es incorrecto</w:t>
+            </w:r>
+            <w:r>
+              <w:rPr>
+                <w:sz w:val="20"/>
+                <w:szCs w:val="20"/>
+              </w:rPr>
+              <w:t>.</w:t>
+            </w:r>
+          </w:p>
+        </w:tc>
+      </w:tr>
+      <w:tr>
+        <w:tc>
+          <w:tcPr>
+            <w:tcW w:w="8880" w:type="dxa"/>
+            <w:tcBorders>
+              <w:left w:val="single" w:sz="8" w:space="0" w:color="000000"/>
+              <w:right w:val="single" w:sz="8" w:space="0" w:color="000000"/>
+            </w:tcBorders>
+            <w:tcMar>
+              <w:top w:w="100" w:type="dxa"/>
+              <w:left w:w="80" w:type="dxa"/>
+              <w:bottom w:w="100" w:type="dxa"/>
+              <w:right w:w="80" w:type="dxa"/>
+            </w:tcMar>
+          </w:tcPr>
+          <w:p>
+            <w:pPr>
+              <w:pStyle w:val="normal0"/>
+              <w:spacing w:before="20" w:after="20"/>
+              <w:ind w:left="700"/>
+              <w:jc w:val="both"/>
+            </w:pPr>
+            <w:r>
+              <w:rPr>
+                <w:sz w:val="20"/>
+                <w:szCs w:val="20"/>
+              </w:rPr>
+              <w:t xml:space="preserve">3. a1 El Sistema muestra un mensaje “el </w:t>
+            </w:r>
+            <w:r>
+              <w:rPr>
+                <w:sz w:val="20"/>
+                <w:szCs w:val="20"/>
+              </w:rPr>
+              <w:t xml:space="preserve">numero tarjeta es incorrecto, </w:t>
+            </w:r>
+            <w:r>
+              <w:rPr>
+                <w:sz w:val="20"/>
+                <w:szCs w:val="20"/>
+              </w:rPr>
+              <w:t xml:space="preserve">favor de verificarlo”. </w:t>
             </w:r>
           </w:p>
         </w:tc>
@@ -11850,15 +13626,38 @@
           <w:p>
             <w:pPr>
               <w:pStyle w:val="normal0"/>
-            </w:pPr>
-            <w:r>
               <w:rPr>
                 <w:b/>
                 <w:sz w:val="26"/>
                 <w:szCs w:val="26"/>
               </w:rPr>
-              <w:t>CU-001</w:t>
-            </w:r>
+            </w:pPr>
+            <w:r>
+              <w:rPr>
+                <w:b/>
+                <w:sz w:val="26"/>
+                <w:szCs w:val="26"/>
+              </w:rPr>
+              <w:t>CU-00</w:t>
+            </w:r>
+            <w:r>
+              <w:rPr>
+                <w:b/>
+                <w:sz w:val="26"/>
+                <w:szCs w:val="26"/>
+              </w:rPr>
+              <w:t>2</w:t>
+            </w:r>
+          </w:p>
+          <w:p>
+            <w:pPr>
+              <w:pStyle w:val="normal0"/>
+              <w:rPr>
+                <w:b/>
+                <w:sz w:val="26"/>
+                <w:szCs w:val="26"/>
+              </w:rPr>
+            </w:pPr>
           </w:p>
           <w:p>
             <w:pPr>
@@ -11869,34 +13668,44 @@
                 <w:noProof/>
               </w:rPr>
               <w:drawing>
-                <wp:inline distT="114300" distB="114300" distL="114300" distR="114300">
-                  <wp:extent cx="5704856" cy="6377050"/>
+                <wp:inline distT="0" distB="0" distL="0" distR="0">
+                  <wp:extent cx="5660989" cy="5276850"/>
                   <wp:effectExtent l="19050" t="0" r="0" b="0"/>
-                  <wp:docPr id="9" name="image22.png"/>
-                  <wp:cNvGraphicFramePr/>
+                  <wp:docPr id="5" name="Imagen 4"/>
+                  <wp:cNvGraphicFramePr>
+                    <a:graphicFrameLocks xmlns:a="http://schemas.openxmlformats.org/drawingml/2006/main" noChangeAspect="1"/>
+                  </wp:cNvGraphicFramePr>
                   <a:graphic xmlns:a="http://schemas.openxmlformats.org/drawingml/2006/main">
                     <a:graphicData uri="http://schemas.openxmlformats.org/drawingml/2006/picture">
                       <pic:pic xmlns:pic="http://schemas.openxmlformats.org/drawingml/2006/picture">
                         <pic:nvPicPr>
-                          <pic:cNvPr id="0" name="image22.png"/>
-                          <pic:cNvPicPr preferRelativeResize="0"/>
+                          <pic:cNvPr id="0" name="Picture 4"/>
+                          <pic:cNvPicPr>
+                            <a:picLocks noChangeAspect="1" noChangeArrowheads="1"/>
+                          </pic:cNvPicPr>
                         </pic:nvPicPr>
                         <pic:blipFill>
                           <a:blip r:embed="rId9"/>
-                          <a:srcRect l="23183" t="23384" r="42906" b="19076"/>
+                          <a:srcRect l="22727" t="27019" r="23951" b="11801"/>
                           <a:stretch>
                             <a:fillRect/>
                           </a:stretch>
                         </pic:blipFill>
-                        <pic:spPr>
+                        <pic:spPr bwMode="auto">
                           <a:xfrm>
                             <a:off x="0" y="0"/>
-                            <a:ext cx="5709607" cy="6382360"/>
+                            <a:ext cx="5665608" cy="5281156"/>
                           </a:xfrm>
                           <a:prstGeom prst="rect">
                             <a:avLst/>
                           </a:prstGeom>
-                          <a:ln/>
+                          <a:noFill/>
+                          <a:ln w="9525">
+                            <a:noFill/>
+                            <a:miter lim="800000"/>
+                            <a:headEnd/>
+                            <a:tailEnd/>
+                          </a:ln>
                         </pic:spPr>
                       </pic:pic>
                     </a:graphicData>
@@ -11905,6 +13714,11 @@
               </w:drawing>
             </w:r>
           </w:p>
+          <w:p>
+            <w:pPr>
+              <w:pStyle w:val="normal0"/>
+            </w:pPr>
+          </w:p>
         </w:tc>
       </w:tr>
     </w:tbl>
@@ -11981,130 +13795,11 @@
     <w:p>
       <w:pPr>
         <w:pStyle w:val="normal0"/>
-      </w:pPr>
-      <w:r>
         <w:rPr>
           <w:b/>
           <w:sz w:val="26"/>
           <w:szCs w:val="26"/>
         </w:rPr>
-        <w:lastRenderedPageBreak/>
-        <w:t>CU-002</w:t>
-      </w:r>
-    </w:p>
-    <w:p>
-      <w:pPr>
-        <w:pStyle w:val="normal0"/>
-      </w:pPr>
-    </w:p>
-    <w:p>
-      <w:pPr>
-        <w:pStyle w:val="normal0"/>
-      </w:pPr>
-      <w:r>
-        <w:rPr>
-          <w:noProof/>
-        </w:rPr>
-        <w:drawing>
-          <wp:inline distT="114300" distB="114300" distL="114300" distR="114300">
-            <wp:extent cx="5505450" cy="6134100"/>
-            <wp:effectExtent l="19050" t="0" r="0" b="0"/>
-            <wp:docPr id="3" name="image16.png"/>
-            <wp:cNvGraphicFramePr/>
-            <a:graphic xmlns:a="http://schemas.openxmlformats.org/drawingml/2006/main">
-              <a:graphicData uri="http://schemas.openxmlformats.org/drawingml/2006/picture">
-                <pic:pic xmlns:pic="http://schemas.openxmlformats.org/drawingml/2006/picture">
-                  <pic:nvPicPr>
-                    <pic:cNvPr id="0" name="image16.png"/>
-                    <pic:cNvPicPr preferRelativeResize="0"/>
-                  </pic:nvPicPr>
-                  <pic:blipFill>
-                    <a:blip r:embed="rId10"/>
-                    <a:srcRect l="25083" t="28318" r="44186" b="14159"/>
-                    <a:stretch>
-                      <a:fillRect/>
-                    </a:stretch>
-                  </pic:blipFill>
-                  <pic:spPr>
-                    <a:xfrm>
-                      <a:off x="0" y="0"/>
-                      <a:ext cx="5505628" cy="6134298"/>
-                    </a:xfrm>
-                    <a:prstGeom prst="rect">
-                      <a:avLst/>
-                    </a:prstGeom>
-                    <a:ln/>
-                  </pic:spPr>
-                </pic:pic>
-              </a:graphicData>
-            </a:graphic>
-          </wp:inline>
-        </w:drawing>
-      </w:r>
-    </w:p>
-    <w:p>
-      <w:pPr>
-        <w:pStyle w:val="normal0"/>
-      </w:pPr>
-    </w:p>
-    <w:p>
-      <w:pPr>
-        <w:pStyle w:val="normal0"/>
-      </w:pPr>
-    </w:p>
-    <w:p>
-      <w:pPr>
-        <w:pStyle w:val="normal0"/>
-      </w:pPr>
-    </w:p>
-    <w:p>
-      <w:pPr>
-        <w:pStyle w:val="normal0"/>
-      </w:pPr>
-    </w:p>
-    <w:p>
-      <w:pPr>
-        <w:pStyle w:val="normal0"/>
-      </w:pPr>
-    </w:p>
-    <w:p>
-      <w:pPr>
-        <w:pStyle w:val="normal0"/>
-      </w:pPr>
-    </w:p>
-    <w:p>
-      <w:pPr>
-        <w:pStyle w:val="normal0"/>
-      </w:pPr>
-    </w:p>
-    <w:p>
-      <w:pPr>
-        <w:pStyle w:val="normal0"/>
-      </w:pPr>
-    </w:p>
-    <w:p>
-      <w:pPr>
-        <w:pStyle w:val="normal0"/>
-      </w:pPr>
-    </w:p>
-    <w:p>
-      <w:pPr>
-        <w:pStyle w:val="normal0"/>
-      </w:pPr>
-    </w:p>
-    <w:p>
-      <w:pPr>
-        <w:pStyle w:val="normal0"/>
-      </w:pPr>
-    </w:p>
-    <w:p>
-      <w:pPr>
-        <w:pStyle w:val="normal0"/>
-      </w:pPr>
-    </w:p>
-    <w:p>
-      <w:pPr>
-        <w:pStyle w:val="normal0"/>
       </w:pPr>
     </w:p>
     <w:p>
@@ -12116,14 +13811,16 @@
           <w:szCs w:val="26"/>
         </w:rPr>
       </w:pPr>
-      <w:r>
+    </w:p>
+    <w:p>
+      <w:pPr>
+        <w:pStyle w:val="normal0"/>
         <w:rPr>
           <w:b/>
           <w:sz w:val="26"/>
           <w:szCs w:val="26"/>
         </w:rPr>
-        <w:t>CU-003</w:t>
-      </w:r>
+      </w:pPr>
     </w:p>
     <w:p>
       <w:pPr>
@@ -12138,6 +13835,33 @@
     <w:p>
       <w:pPr>
         <w:pStyle w:val="normal0"/>
+        <w:rPr>
+          <w:b/>
+          <w:sz w:val="26"/>
+          <w:szCs w:val="26"/>
+        </w:rPr>
+      </w:pPr>
+      <w:r>
+        <w:rPr>
+          <w:b/>
+          <w:sz w:val="26"/>
+          <w:szCs w:val="26"/>
+        </w:rPr>
+        <w:lastRenderedPageBreak/>
+        <w:t>CU-00</w:t>
+      </w:r>
+      <w:r>
+        <w:rPr>
+          <w:b/>
+          <w:sz w:val="26"/>
+          <w:szCs w:val="26"/>
+        </w:rPr>
+        <w:t>9</w:t>
+      </w:r>
+    </w:p>
+    <w:p>
+      <w:pPr>
+        <w:pStyle w:val="normal0"/>
       </w:pPr>
     </w:p>
     <w:p>
@@ -12150,9 +13874,9 @@
         </w:rPr>
         <w:drawing>
           <wp:inline distT="0" distB="0" distL="0" distR="0">
-            <wp:extent cx="5099215" cy="6294859"/>
-            <wp:effectExtent l="19050" t="0" r="6185" b="0"/>
-            <wp:docPr id="16" name="Imagen 1"/>
+            <wp:extent cx="5993755" cy="3724275"/>
+            <wp:effectExtent l="19050" t="0" r="6995" b="0"/>
+            <wp:docPr id="11" name="Imagen 10"/>
             <wp:cNvGraphicFramePr>
               <a:graphicFrameLocks xmlns:a="http://schemas.openxmlformats.org/drawingml/2006/main" noChangeAspect="1"/>
             </wp:cNvGraphicFramePr>
@@ -12160,14 +13884,14 @@
               <a:graphicData uri="http://schemas.openxmlformats.org/drawingml/2006/picture">
                 <pic:pic xmlns:pic="http://schemas.openxmlformats.org/drawingml/2006/picture">
                   <pic:nvPicPr>
-                    <pic:cNvPr id="0" name="Picture 1"/>
+                    <pic:cNvPr id="0" name="Picture 10"/>
                     <pic:cNvPicPr>
                       <a:picLocks noChangeAspect="1" noChangeArrowheads="1"/>
                     </pic:cNvPicPr>
                   </pic:nvPicPr>
                   <pic:blipFill>
-                    <a:blip r:embed="rId11"/>
-                    <a:srcRect/>
+                    <a:blip r:embed="rId10"/>
+                    <a:srcRect l="24920" t="26627" r="23746" b="16568"/>
                     <a:stretch>
                       <a:fillRect/>
                     </a:stretch>
@@ -12175,7 +13899,7 @@
                   <pic:spPr bwMode="auto">
                     <a:xfrm>
                       <a:off x="0" y="0"/>
-                      <a:ext cx="5104276" cy="6301107"/>
+                      <a:ext cx="5993755" cy="3724275"/>
                     </a:xfrm>
                     <a:prstGeom prst="rect">
                       <a:avLst/>
@@ -12208,46 +13932,6 @@
     <w:p>
       <w:pPr>
         <w:pStyle w:val="normal0"/>
-      </w:pPr>
-    </w:p>
-    <w:p>
-      <w:pPr>
-        <w:pStyle w:val="normal0"/>
-      </w:pPr>
-    </w:p>
-    <w:p>
-      <w:pPr>
-        <w:pStyle w:val="normal0"/>
-      </w:pPr>
-    </w:p>
-    <w:p>
-      <w:pPr>
-        <w:pStyle w:val="normal0"/>
-      </w:pPr>
-    </w:p>
-    <w:p>
-      <w:pPr>
-        <w:pStyle w:val="normal0"/>
-      </w:pPr>
-    </w:p>
-    <w:p>
-      <w:pPr>
-        <w:pStyle w:val="normal0"/>
-      </w:pPr>
-    </w:p>
-    <w:p>
-      <w:pPr>
-        <w:pStyle w:val="normal0"/>
-      </w:pPr>
-    </w:p>
-    <w:p>
-      <w:pPr>
-        <w:pStyle w:val="normal0"/>
-      </w:pPr>
-    </w:p>
-    <w:p>
-      <w:pPr>
-        <w:pStyle w:val="normal0"/>
         <w:rPr>
           <w:b/>
           <w:sz w:val="26"/>
@@ -12260,7 +13944,7 @@
           <w:sz w:val="26"/>
           <w:szCs w:val="26"/>
         </w:rPr>
-        <w:t xml:space="preserve">CU-004 </w:t>
+        <w:t>CU-011</w:t>
       </w:r>
     </w:p>
     <w:p>
@@ -12283,9 +13967,9 @@
         </w:rPr>
         <w:drawing>
           <wp:inline distT="0" distB="0" distL="0" distR="0">
-            <wp:extent cx="4802332" cy="6607076"/>
+            <wp:extent cx="5638800" cy="3461977"/>
             <wp:effectExtent l="19050" t="0" r="0" b="0"/>
-            <wp:docPr id="17" name="Imagen 4"/>
+            <wp:docPr id="13" name="Imagen 13"/>
             <wp:cNvGraphicFramePr>
               <a:graphicFrameLocks xmlns:a="http://schemas.openxmlformats.org/drawingml/2006/main" noChangeAspect="1"/>
             </wp:cNvGraphicFramePr>
@@ -12293,14 +13977,14 @@
               <a:graphicData uri="http://schemas.openxmlformats.org/drawingml/2006/picture">
                 <pic:pic xmlns:pic="http://schemas.openxmlformats.org/drawingml/2006/picture">
                   <pic:nvPicPr>
-                    <pic:cNvPr id="0" name="Picture 4"/>
+                    <pic:cNvPr id="0" name="Picture 13"/>
                     <pic:cNvPicPr>
                       <a:picLocks noChangeAspect="1" noChangeArrowheads="1"/>
                     </pic:cNvPicPr>
                   </pic:nvPicPr>
                   <pic:blipFill>
-                    <a:blip r:embed="rId12"/>
-                    <a:srcRect/>
+                    <a:blip r:embed="rId11"/>
+                    <a:srcRect l="26415" t="31065" r="24074" b="14793"/>
                     <a:stretch>
                       <a:fillRect/>
                     </a:stretch>
@@ -12308,7 +13992,7 @@
                   <pic:spPr bwMode="auto">
                     <a:xfrm>
                       <a:off x="0" y="0"/>
-                      <a:ext cx="4801256" cy="6605596"/>
+                      <a:ext cx="5640773" cy="3463189"/>
                     </a:xfrm>
                     <a:prstGeom prst="rect">
                       <a:avLst/>
@@ -12346,32 +14030,20 @@
     <w:p>
       <w:pPr>
         <w:pStyle w:val="normal0"/>
-      </w:pPr>
-    </w:p>
-    <w:p>
-      <w:pPr>
-        <w:pStyle w:val="normal0"/>
-      </w:pPr>
-    </w:p>
-    <w:p>
-      <w:pPr>
-        <w:pStyle w:val="normal0"/>
         <w:rPr>
           <w:b/>
           <w:sz w:val="26"/>
           <w:szCs w:val="26"/>
         </w:rPr>
       </w:pPr>
-    </w:p>
-    <w:p>
-      <w:pPr>
-        <w:pStyle w:val="normal0"/>
+      <w:r>
         <w:rPr>
           <w:b/>
           <w:sz w:val="26"/>
           <w:szCs w:val="26"/>
         </w:rPr>
-      </w:pPr>
+        <w:t>CU-012</w:t>
+      </w:r>
     </w:p>
     <w:p>
       <w:pPr>
@@ -12405,45 +14077,15 @@
       <w:r>
         <w:rPr>
           <w:b/>
+          <w:noProof/>
           <w:sz w:val="26"/>
           <w:szCs w:val="26"/>
         </w:rPr>
-        <w:t>CU-005</w:t>
-      </w:r>
-    </w:p>
-    <w:p>
-      <w:pPr>
-        <w:pStyle w:val="normal0"/>
-        <w:rPr>
-          <w:b/>
-          <w:sz w:val="26"/>
-          <w:szCs w:val="26"/>
-        </w:rPr>
-      </w:pPr>
-    </w:p>
-    <w:p>
-      <w:pPr>
-        <w:pStyle w:val="normal0"/>
-        <w:rPr>
-          <w:b/>
-          <w:sz w:val="26"/>
-          <w:szCs w:val="26"/>
-        </w:rPr>
-      </w:pPr>
-    </w:p>
-    <w:p>
-      <w:pPr>
-        <w:pStyle w:val="normal0"/>
-      </w:pPr>
-      <w:r>
-        <w:rPr>
-          <w:noProof/>
-        </w:rPr>
         <w:drawing>
           <wp:inline distT="0" distB="0" distL="0" distR="0">
-            <wp:extent cx="5712774" cy="6246421"/>
-            <wp:effectExtent l="19050" t="0" r="2226" b="0"/>
-            <wp:docPr id="18" name="Imagen 7"/>
+            <wp:extent cx="5734050" cy="3680513"/>
+            <wp:effectExtent l="19050" t="0" r="0" b="0"/>
+            <wp:docPr id="12" name="Imagen 16"/>
             <wp:cNvGraphicFramePr>
               <a:graphicFrameLocks xmlns:a="http://schemas.openxmlformats.org/drawingml/2006/main" noChangeAspect="1"/>
             </wp:cNvGraphicFramePr>
@@ -12451,14 +14093,14 @@
               <a:graphicData uri="http://schemas.openxmlformats.org/drawingml/2006/picture">
                 <pic:pic xmlns:pic="http://schemas.openxmlformats.org/drawingml/2006/picture">
                   <pic:nvPicPr>
-                    <pic:cNvPr id="0" name="Picture 7"/>
+                    <pic:cNvPr id="0" name="Picture 16"/>
                     <pic:cNvPicPr>
                       <a:picLocks noChangeAspect="1" noChangeArrowheads="1"/>
                     </pic:cNvPicPr>
                   </pic:nvPicPr>
                   <pic:blipFill>
-                    <a:blip r:embed="rId13"/>
-                    <a:srcRect/>
+                    <a:blip r:embed="rId12"/>
+                    <a:srcRect l="26246" t="28994" r="23289" b="13314"/>
                     <a:stretch>
                       <a:fillRect/>
                     </a:stretch>
@@ -12466,7 +14108,7 @@
                   <pic:spPr bwMode="auto">
                     <a:xfrm>
                       <a:off x="0" y="0"/>
-                      <a:ext cx="5713135" cy="6246816"/>
+                      <a:ext cx="5734050" cy="3680513"/>
                     </a:xfrm>
                     <a:prstGeom prst="rect">
                       <a:avLst/>
@@ -12489,51 +14131,6 @@
     <w:p>
       <w:pPr>
         <w:pStyle w:val="normal0"/>
-      </w:pPr>
-    </w:p>
-    <w:p>
-      <w:pPr>
-        <w:pStyle w:val="normal0"/>
-      </w:pPr>
-    </w:p>
-    <w:p>
-      <w:pPr>
-        <w:pStyle w:val="normal0"/>
-      </w:pPr>
-    </w:p>
-    <w:p>
-      <w:pPr>
-        <w:pStyle w:val="normal0"/>
-      </w:pPr>
-    </w:p>
-    <w:p>
-      <w:pPr>
-        <w:pStyle w:val="normal0"/>
-      </w:pPr>
-    </w:p>
-    <w:p>
-      <w:pPr>
-        <w:pStyle w:val="normal0"/>
-      </w:pPr>
-    </w:p>
-    <w:p>
-      <w:pPr>
-        <w:pStyle w:val="normal0"/>
-      </w:pPr>
-    </w:p>
-    <w:p>
-      <w:pPr>
-        <w:pStyle w:val="normal0"/>
-      </w:pPr>
-    </w:p>
-    <w:p>
-      <w:pPr>
-        <w:pStyle w:val="normal0"/>
-      </w:pPr>
-    </w:p>
-    <w:p>
-      <w:pPr>
-        <w:pStyle w:val="normal0"/>
         <w:rPr>
           <w:b/>
           <w:sz w:val="26"/>
@@ -12550,14 +14147,16 @@
           <w:szCs w:val="26"/>
         </w:rPr>
       </w:pPr>
-      <w:r>
+    </w:p>
+    <w:p>
+      <w:pPr>
+        <w:pStyle w:val="normal0"/>
         <w:rPr>
           <w:b/>
           <w:sz w:val="26"/>
           <w:szCs w:val="26"/>
         </w:rPr>
-        <w:t>CU-006</w:t>
-      </w:r>
+      </w:pPr>
     </w:p>
     <w:p>
       <w:pPr>
@@ -12572,120 +14171,22 @@
     <w:p>
       <w:pPr>
         <w:pStyle w:val="normal0"/>
-      </w:pPr>
-      <w:r>
-        <w:rPr>
-          <w:noProof/>
-        </w:rPr>
-        <w:drawing>
-          <wp:inline distT="0" distB="0" distL="0" distR="0">
-            <wp:extent cx="5878541" cy="6757060"/>
-            <wp:effectExtent l="19050" t="0" r="7909" b="0"/>
-            <wp:docPr id="19" name="Imagen 10"/>
-            <wp:cNvGraphicFramePr>
-              <a:graphicFrameLocks xmlns:a="http://schemas.openxmlformats.org/drawingml/2006/main" noChangeAspect="1"/>
-            </wp:cNvGraphicFramePr>
-            <a:graphic xmlns:a="http://schemas.openxmlformats.org/drawingml/2006/main">
-              <a:graphicData uri="http://schemas.openxmlformats.org/drawingml/2006/picture">
-                <pic:pic xmlns:pic="http://schemas.openxmlformats.org/drawingml/2006/picture">
-                  <pic:nvPicPr>
-                    <pic:cNvPr id="0" name="Picture 10"/>
-                    <pic:cNvPicPr>
-                      <a:picLocks noChangeAspect="1" noChangeArrowheads="1"/>
-                    </pic:cNvPicPr>
-                  </pic:nvPicPr>
-                  <pic:blipFill>
-                    <a:blip r:embed="rId14"/>
-                    <a:srcRect/>
-                    <a:stretch>
-                      <a:fillRect/>
-                    </a:stretch>
-                  </pic:blipFill>
-                  <pic:spPr bwMode="auto">
-                    <a:xfrm>
-                      <a:off x="0" y="0"/>
-                      <a:ext cx="5881820" cy="6760829"/>
-                    </a:xfrm>
-                    <a:prstGeom prst="rect">
-                      <a:avLst/>
-                    </a:prstGeom>
-                    <a:noFill/>
-                    <a:ln w="9525">
-                      <a:noFill/>
-                      <a:miter lim="800000"/>
-                      <a:headEnd/>
-                      <a:tailEnd/>
-                    </a:ln>
-                  </pic:spPr>
-                </pic:pic>
-              </a:graphicData>
-            </a:graphic>
-          </wp:inline>
-        </w:drawing>
-      </w:r>
-    </w:p>
-    <w:p>
-      <w:pPr>
-        <w:pStyle w:val="normal0"/>
-      </w:pPr>
-    </w:p>
-    <w:p>
-      <w:pPr>
-        <w:pStyle w:val="normal0"/>
-      </w:pPr>
-    </w:p>
-    <w:p>
-      <w:pPr>
-        <w:pStyle w:val="normal0"/>
-      </w:pPr>
-    </w:p>
-    <w:p>
-      <w:pPr>
-        <w:pStyle w:val="normal0"/>
-      </w:pPr>
-    </w:p>
-    <w:p>
-      <w:pPr>
-        <w:pStyle w:val="normal0"/>
-      </w:pPr>
-    </w:p>
-    <w:p>
-      <w:pPr>
-        <w:pStyle w:val="normal0"/>
-      </w:pPr>
-    </w:p>
-    <w:p>
-      <w:pPr>
-        <w:pStyle w:val="normal0"/>
-      </w:pPr>
-    </w:p>
-    <w:p>
-      <w:pPr>
-        <w:pStyle w:val="normal0"/>
-      </w:pPr>
-    </w:p>
-    <w:p>
-      <w:pPr>
-        <w:pStyle w:val="normal0"/>
-      </w:pPr>
-    </w:p>
-    <w:p>
-      <w:pPr>
-        <w:pStyle w:val="normal0"/>
         <w:rPr>
           <w:b/>
           <w:sz w:val="26"/>
           <w:szCs w:val="26"/>
         </w:rPr>
       </w:pPr>
-      <w:r>
+    </w:p>
+    <w:p>
+      <w:pPr>
+        <w:pStyle w:val="normal0"/>
         <w:rPr>
           <w:b/>
           <w:sz w:val="26"/>
           <w:szCs w:val="26"/>
         </w:rPr>
-        <w:t>CU-007</w:t>
-      </w:r>
+      </w:pPr>
     </w:p>
     <w:p>
       <w:pPr>
@@ -12706,98 +14207,15 @@
           <w:szCs w:val="26"/>
         </w:rPr>
       </w:pPr>
-      <w:r>
-        <w:rPr>
-          <w:b/>
-          <w:noProof/>
+    </w:p>
+    <w:p>
+      <w:pPr>
+        <w:pStyle w:val="normal0"/>
+        <w:rPr>
+          <w:b/>
           <w:sz w:val="26"/>
           <w:szCs w:val="26"/>
         </w:rPr>
-        <w:drawing>
-          <wp:inline distT="0" distB="0" distL="0" distR="0">
-            <wp:extent cx="5692981" cy="6887688"/>
-            <wp:effectExtent l="19050" t="0" r="2969" b="0"/>
-            <wp:docPr id="20" name="Imagen 13"/>
-            <wp:cNvGraphicFramePr>
-              <a:graphicFrameLocks xmlns:a="http://schemas.openxmlformats.org/drawingml/2006/main" noChangeAspect="1"/>
-            </wp:cNvGraphicFramePr>
-            <a:graphic xmlns:a="http://schemas.openxmlformats.org/drawingml/2006/main">
-              <a:graphicData uri="http://schemas.openxmlformats.org/drawingml/2006/picture">
-                <pic:pic xmlns:pic="http://schemas.openxmlformats.org/drawingml/2006/picture">
-                  <pic:nvPicPr>
-                    <pic:cNvPr id="0" name="Picture 13"/>
-                    <pic:cNvPicPr>
-                      <a:picLocks noChangeAspect="1" noChangeArrowheads="1"/>
-                    </pic:cNvPicPr>
-                  </pic:nvPicPr>
-                  <pic:blipFill>
-                    <a:blip r:embed="rId15"/>
-                    <a:srcRect/>
-                    <a:stretch>
-                      <a:fillRect/>
-                    </a:stretch>
-                  </pic:blipFill>
-                  <pic:spPr bwMode="auto">
-                    <a:xfrm>
-                      <a:off x="0" y="0"/>
-                      <a:ext cx="5694060" cy="6888993"/>
-                    </a:xfrm>
-                    <a:prstGeom prst="rect">
-                      <a:avLst/>
-                    </a:prstGeom>
-                    <a:noFill/>
-                    <a:ln w="9525">
-                      <a:noFill/>
-                      <a:miter lim="800000"/>
-                      <a:headEnd/>
-                      <a:tailEnd/>
-                    </a:ln>
-                  </pic:spPr>
-                </pic:pic>
-              </a:graphicData>
-            </a:graphic>
-          </wp:inline>
-        </w:drawing>
-      </w:r>
-    </w:p>
-    <w:p>
-      <w:pPr>
-        <w:pStyle w:val="normal0"/>
-      </w:pPr>
-    </w:p>
-    <w:p>
-      <w:pPr>
-        <w:pStyle w:val="normal0"/>
-      </w:pPr>
-    </w:p>
-    <w:p>
-      <w:pPr>
-        <w:pStyle w:val="normal0"/>
-      </w:pPr>
-    </w:p>
-    <w:p>
-      <w:pPr>
-        <w:pStyle w:val="normal0"/>
-      </w:pPr>
-    </w:p>
-    <w:p>
-      <w:pPr>
-        <w:pStyle w:val="normal0"/>
-      </w:pPr>
-    </w:p>
-    <w:p>
-      <w:pPr>
-        <w:pStyle w:val="normal0"/>
-      </w:pPr>
-    </w:p>
-    <w:p>
-      <w:pPr>
-        <w:pStyle w:val="normal0"/>
-      </w:pPr>
-    </w:p>
-    <w:p>
-      <w:pPr>
-        <w:pStyle w:val="normal0"/>
       </w:pPr>
     </w:p>
     <w:p>
@@ -12819,14 +14237,16 @@
           <w:szCs w:val="26"/>
         </w:rPr>
       </w:pPr>
-      <w:r>
+    </w:p>
+    <w:p>
+      <w:pPr>
+        <w:pStyle w:val="normal0"/>
         <w:rPr>
           <w:b/>
           <w:sz w:val="26"/>
           <w:szCs w:val="26"/>
         </w:rPr>
-        <w:t>CU-008</w:t>
-      </w:r>
+      </w:pPr>
     </w:p>
     <w:p>
       <w:pPr>
@@ -12841,101 +14261,6 @@
     <w:p>
       <w:pPr>
         <w:pStyle w:val="normal0"/>
-      </w:pPr>
-      <w:r>
-        <w:rPr>
-          <w:noProof/>
-        </w:rPr>
-        <w:drawing>
-          <wp:inline distT="0" distB="0" distL="0" distR="0">
-            <wp:extent cx="5899453" cy="6377049"/>
-            <wp:effectExtent l="19050" t="0" r="6047" b="0"/>
-            <wp:docPr id="21" name="Imagen 16"/>
-            <wp:cNvGraphicFramePr>
-              <a:graphicFrameLocks xmlns:a="http://schemas.openxmlformats.org/drawingml/2006/main" noChangeAspect="1"/>
-            </wp:cNvGraphicFramePr>
-            <a:graphic xmlns:a="http://schemas.openxmlformats.org/drawingml/2006/main">
-              <a:graphicData uri="http://schemas.openxmlformats.org/drawingml/2006/picture">
-                <pic:pic xmlns:pic="http://schemas.openxmlformats.org/drawingml/2006/picture">
-                  <pic:nvPicPr>
-                    <pic:cNvPr id="0" name="Picture 16"/>
-                    <pic:cNvPicPr>
-                      <a:picLocks noChangeAspect="1" noChangeArrowheads="1"/>
-                    </pic:cNvPicPr>
-                  </pic:nvPicPr>
-                  <pic:blipFill>
-                    <a:blip r:embed="rId16"/>
-                    <a:srcRect/>
-                    <a:stretch>
-                      <a:fillRect/>
-                    </a:stretch>
-                  </pic:blipFill>
-                  <pic:spPr bwMode="auto">
-                    <a:xfrm>
-                      <a:off x="0" y="0"/>
-                      <a:ext cx="5899124" cy="6376694"/>
-                    </a:xfrm>
-                    <a:prstGeom prst="rect">
-                      <a:avLst/>
-                    </a:prstGeom>
-                    <a:noFill/>
-                    <a:ln w="9525">
-                      <a:noFill/>
-                      <a:miter lim="800000"/>
-                      <a:headEnd/>
-                      <a:tailEnd/>
-                    </a:ln>
-                  </pic:spPr>
-                </pic:pic>
-              </a:graphicData>
-            </a:graphic>
-          </wp:inline>
-        </w:drawing>
-      </w:r>
-    </w:p>
-    <w:p>
-      <w:pPr>
-        <w:pStyle w:val="normal0"/>
-      </w:pPr>
-    </w:p>
-    <w:p>
-      <w:pPr>
-        <w:pStyle w:val="normal0"/>
-      </w:pPr>
-    </w:p>
-    <w:p>
-      <w:pPr>
-        <w:pStyle w:val="normal0"/>
-      </w:pPr>
-    </w:p>
-    <w:p>
-      <w:pPr>
-        <w:pStyle w:val="normal0"/>
-      </w:pPr>
-    </w:p>
-    <w:p>
-      <w:pPr>
-        <w:pStyle w:val="normal0"/>
-      </w:pPr>
-    </w:p>
-    <w:p>
-      <w:pPr>
-        <w:pStyle w:val="normal0"/>
-      </w:pPr>
-    </w:p>
-    <w:p>
-      <w:pPr>
-        <w:pStyle w:val="normal0"/>
-      </w:pPr>
-    </w:p>
-    <w:p>
-      <w:pPr>
-        <w:pStyle w:val="normal0"/>
-      </w:pPr>
-    </w:p>
-    <w:p>
-      <w:pPr>
-        <w:pStyle w:val="normal0"/>
         <w:rPr>
           <w:b/>
           <w:sz w:val="26"/>
@@ -12952,14 +14277,16 @@
           <w:szCs w:val="26"/>
         </w:rPr>
       </w:pPr>
-      <w:r>
+    </w:p>
+    <w:p>
+      <w:pPr>
+        <w:pStyle w:val="normal0"/>
         <w:rPr>
           <w:b/>
           <w:sz w:val="26"/>
           <w:szCs w:val="26"/>
         </w:rPr>
-        <w:t>CU-009</w:t>
-      </w:r>
+      </w:pPr>
     </w:p>
     <w:p>
       <w:pPr>
@@ -12974,389 +14301,45 @@
     <w:p>
       <w:pPr>
         <w:pStyle w:val="normal0"/>
-      </w:pPr>
-      <w:r>
-        <w:rPr>
-          <w:noProof/>
-        </w:rPr>
-        <w:drawing>
-          <wp:inline distT="0" distB="0" distL="0" distR="0">
-            <wp:extent cx="5277345" cy="6723401"/>
-            <wp:effectExtent l="19050" t="0" r="0" b="0"/>
-            <wp:docPr id="22" name="Imagen 19"/>
-            <wp:cNvGraphicFramePr>
-              <a:graphicFrameLocks xmlns:a="http://schemas.openxmlformats.org/drawingml/2006/main" noChangeAspect="1"/>
-            </wp:cNvGraphicFramePr>
-            <a:graphic xmlns:a="http://schemas.openxmlformats.org/drawingml/2006/main">
-              <a:graphicData uri="http://schemas.openxmlformats.org/drawingml/2006/picture">
-                <pic:pic xmlns:pic="http://schemas.openxmlformats.org/drawingml/2006/picture">
-                  <pic:nvPicPr>
-                    <pic:cNvPr id="0" name="Picture 19"/>
-                    <pic:cNvPicPr>
-                      <a:picLocks noChangeAspect="1" noChangeArrowheads="1"/>
-                    </pic:cNvPicPr>
-                  </pic:nvPicPr>
-                  <pic:blipFill>
-                    <a:blip r:embed="rId17"/>
-                    <a:srcRect/>
-                    <a:stretch>
-                      <a:fillRect/>
-                    </a:stretch>
-                  </pic:blipFill>
-                  <pic:spPr bwMode="auto">
-                    <a:xfrm>
-                      <a:off x="0" y="0"/>
-                      <a:ext cx="5278388" cy="6724729"/>
-                    </a:xfrm>
-                    <a:prstGeom prst="rect">
-                      <a:avLst/>
-                    </a:prstGeom>
-                    <a:noFill/>
-                    <a:ln w="9525">
-                      <a:noFill/>
-                      <a:miter lim="800000"/>
-                      <a:headEnd/>
-                      <a:tailEnd/>
-                    </a:ln>
-                  </pic:spPr>
-                </pic:pic>
-              </a:graphicData>
-            </a:graphic>
-          </wp:inline>
-        </w:drawing>
-      </w:r>
-    </w:p>
-    <w:p>
-      <w:pPr>
-        <w:pStyle w:val="normal0"/>
-      </w:pPr>
-    </w:p>
-    <w:p>
-      <w:pPr>
-        <w:pStyle w:val="normal0"/>
-      </w:pPr>
-    </w:p>
-    <w:p>
-      <w:pPr>
-        <w:pStyle w:val="normal0"/>
-      </w:pPr>
-    </w:p>
-    <w:p>
-      <w:pPr>
-        <w:pStyle w:val="normal0"/>
-      </w:pPr>
-    </w:p>
-    <w:p>
-      <w:pPr>
-        <w:pStyle w:val="normal0"/>
-      </w:pPr>
-    </w:p>
-    <w:p>
-      <w:pPr>
-        <w:pStyle w:val="normal0"/>
-      </w:pPr>
-    </w:p>
-    <w:p>
-      <w:pPr>
-        <w:pStyle w:val="normal0"/>
-      </w:pPr>
-    </w:p>
-    <w:p>
-      <w:pPr>
-        <w:pStyle w:val="normal0"/>
-      </w:pPr>
-    </w:p>
-    <w:p>
-      <w:pPr>
-        <w:pStyle w:val="normal0"/>
-      </w:pPr>
-    </w:p>
-    <w:p>
-      <w:pPr>
-        <w:pStyle w:val="normal0"/>
         <w:rPr>
           <w:b/>
           <w:sz w:val="26"/>
           <w:szCs w:val="26"/>
         </w:rPr>
       </w:pPr>
-      <w:r>
+    </w:p>
+    <w:p>
+      <w:pPr>
+        <w:pStyle w:val="normal0"/>
+      </w:pPr>
+    </w:p>
+    <w:p>
+      <w:pPr>
+        <w:pStyle w:val="normal0"/>
         <w:rPr>
           <w:b/>
           <w:sz w:val="26"/>
           <w:szCs w:val="26"/>
         </w:rPr>
-        <w:t>CU-010</w:t>
-      </w:r>
-    </w:p>
-    <w:p>
-      <w:pPr>
-        <w:pStyle w:val="normal0"/>
+      </w:pPr>
+    </w:p>
+    <w:p>
+      <w:pPr>
+        <w:pStyle w:val="normal0"/>
+        <w:jc w:val="center"/>
         <w:rPr>
           <w:b/>
           <w:sz w:val="26"/>
           <w:szCs w:val="26"/>
         </w:rPr>
       </w:pPr>
-    </w:p>
-    <w:p>
-      <w:pPr>
-        <w:pStyle w:val="normal0"/>
+      <w:r>
         <w:rPr>
           <w:b/>
           <w:sz w:val="26"/>
           <w:szCs w:val="26"/>
         </w:rPr>
-      </w:pPr>
-    </w:p>
-    <w:p>
-      <w:pPr>
-        <w:pStyle w:val="normal0"/>
-      </w:pPr>
-      <w:r>
-        <w:rPr>
-          <w:noProof/>
-        </w:rPr>
-        <w:drawing>
-          <wp:inline distT="0" distB="0" distL="0" distR="0">
-            <wp:extent cx="5190406" cy="6673932"/>
-            <wp:effectExtent l="19050" t="0" r="0" b="0"/>
-            <wp:docPr id="23" name="Imagen 22"/>
-            <wp:cNvGraphicFramePr>
-              <a:graphicFrameLocks xmlns:a="http://schemas.openxmlformats.org/drawingml/2006/main" noChangeAspect="1"/>
-            </wp:cNvGraphicFramePr>
-            <a:graphic xmlns:a="http://schemas.openxmlformats.org/drawingml/2006/main">
-              <a:graphicData uri="http://schemas.openxmlformats.org/drawingml/2006/picture">
-                <pic:pic xmlns:pic="http://schemas.openxmlformats.org/drawingml/2006/picture">
-                  <pic:nvPicPr>
-                    <pic:cNvPr id="0" name="Picture 22"/>
-                    <pic:cNvPicPr>
-                      <a:picLocks noChangeAspect="1" noChangeArrowheads="1"/>
-                    </pic:cNvPicPr>
-                  </pic:nvPicPr>
-                  <pic:blipFill>
-                    <a:blip r:embed="rId18"/>
-                    <a:srcRect/>
-                    <a:stretch>
-                      <a:fillRect/>
-                    </a:stretch>
-                  </pic:blipFill>
-                  <pic:spPr bwMode="auto">
-                    <a:xfrm>
-                      <a:off x="0" y="0"/>
-                      <a:ext cx="5193265" cy="6677608"/>
-                    </a:xfrm>
-                    <a:prstGeom prst="rect">
-                      <a:avLst/>
-                    </a:prstGeom>
-                    <a:noFill/>
-                    <a:ln w="9525">
-                      <a:noFill/>
-                      <a:miter lim="800000"/>
-                      <a:headEnd/>
-                      <a:tailEnd/>
-                    </a:ln>
-                  </pic:spPr>
-                </pic:pic>
-              </a:graphicData>
-            </a:graphic>
-          </wp:inline>
-        </w:drawing>
-      </w:r>
-    </w:p>
-    <w:p>
-      <w:pPr>
-        <w:pStyle w:val="normal0"/>
-      </w:pPr>
-    </w:p>
-    <w:p>
-      <w:pPr>
-        <w:pStyle w:val="normal0"/>
-      </w:pPr>
-    </w:p>
-    <w:p>
-      <w:pPr>
-        <w:pStyle w:val="normal0"/>
-      </w:pPr>
-    </w:p>
-    <w:p>
-      <w:pPr>
-        <w:pStyle w:val="normal0"/>
-      </w:pPr>
-    </w:p>
-    <w:p>
-      <w:pPr>
-        <w:pStyle w:val="normal0"/>
-      </w:pPr>
-    </w:p>
-    <w:p>
-      <w:pPr>
-        <w:pStyle w:val="normal0"/>
-      </w:pPr>
-    </w:p>
-    <w:p>
-      <w:pPr>
-        <w:pStyle w:val="normal0"/>
-      </w:pPr>
-    </w:p>
-    <w:p>
-      <w:pPr>
-        <w:pStyle w:val="normal0"/>
-      </w:pPr>
-    </w:p>
-    <w:p>
-      <w:pPr>
-        <w:pStyle w:val="normal0"/>
-      </w:pPr>
-      <w:r>
-        <w:rPr>
-          <w:b/>
-          <w:sz w:val="26"/>
-          <w:szCs w:val="26"/>
-        </w:rPr>
-        <w:t>CU-011</w:t>
-      </w:r>
-    </w:p>
-    <w:p>
-      <w:pPr>
-        <w:pStyle w:val="normal0"/>
-      </w:pPr>
-    </w:p>
-    <w:p>
-      <w:pPr>
-        <w:pStyle w:val="normal0"/>
-      </w:pPr>
-    </w:p>
-    <w:p>
-      <w:pPr>
-        <w:pStyle w:val="normal0"/>
-      </w:pPr>
-      <w:r>
-        <w:rPr>
-          <w:noProof/>
-        </w:rPr>
-        <w:drawing>
-          <wp:inline distT="0" distB="0" distL="0" distR="0">
-            <wp:extent cx="5490938" cy="6210795"/>
-            <wp:effectExtent l="19050" t="0" r="0" b="0"/>
-            <wp:docPr id="25" name="Imagen 25"/>
-            <wp:cNvGraphicFramePr>
-              <a:graphicFrameLocks xmlns:a="http://schemas.openxmlformats.org/drawingml/2006/main" noChangeAspect="1"/>
-            </wp:cNvGraphicFramePr>
-            <a:graphic xmlns:a="http://schemas.openxmlformats.org/drawingml/2006/main">
-              <a:graphicData uri="http://schemas.openxmlformats.org/drawingml/2006/picture">
-                <pic:pic xmlns:pic="http://schemas.openxmlformats.org/drawingml/2006/picture">
-                  <pic:nvPicPr>
-                    <pic:cNvPr id="0" name="Picture 25"/>
-                    <pic:cNvPicPr>
-                      <a:picLocks noChangeAspect="1" noChangeArrowheads="1"/>
-                    </pic:cNvPicPr>
-                  </pic:nvPicPr>
-                  <pic:blipFill>
-                    <a:blip r:embed="rId19"/>
-                    <a:srcRect/>
-                    <a:stretch>
-                      <a:fillRect/>
-                    </a:stretch>
-                  </pic:blipFill>
-                  <pic:spPr bwMode="auto">
-                    <a:xfrm>
-                      <a:off x="0" y="0"/>
-                      <a:ext cx="5492086" cy="6212094"/>
-                    </a:xfrm>
-                    <a:prstGeom prst="rect">
-                      <a:avLst/>
-                    </a:prstGeom>
-                    <a:noFill/>
-                    <a:ln w="9525">
-                      <a:noFill/>
-                      <a:miter lim="800000"/>
-                      <a:headEnd/>
-                      <a:tailEnd/>
-                    </a:ln>
-                  </pic:spPr>
-                </pic:pic>
-              </a:graphicData>
-            </a:graphic>
-          </wp:inline>
-        </w:drawing>
-      </w:r>
-    </w:p>
-    <w:p>
-      <w:pPr>
-        <w:pStyle w:val="normal0"/>
-      </w:pPr>
-    </w:p>
-    <w:p>
-      <w:pPr>
-        <w:pStyle w:val="normal0"/>
-      </w:pPr>
-    </w:p>
-    <w:p>
-      <w:pPr>
-        <w:pStyle w:val="normal0"/>
-      </w:pPr>
-    </w:p>
-    <w:p>
-      <w:pPr>
-        <w:pStyle w:val="normal0"/>
-      </w:pPr>
-    </w:p>
-    <w:p>
-      <w:pPr>
-        <w:pStyle w:val="normal0"/>
-      </w:pPr>
-    </w:p>
-    <w:p>
-      <w:pPr>
-        <w:pStyle w:val="normal0"/>
-      </w:pPr>
-    </w:p>
-    <w:p>
-      <w:pPr>
-        <w:pStyle w:val="normal0"/>
-      </w:pPr>
-    </w:p>
-    <w:p>
-      <w:pPr>
-        <w:pStyle w:val="normal0"/>
-      </w:pPr>
-    </w:p>
-    <w:p>
-      <w:pPr>
-        <w:pStyle w:val="normal0"/>
-      </w:pPr>
-    </w:p>
-    <w:p>
-      <w:pPr>
-        <w:pStyle w:val="normal0"/>
-      </w:pPr>
-    </w:p>
-    <w:p>
-      <w:pPr>
-        <w:pStyle w:val="normal0"/>
-        <w:rPr>
-          <w:b/>
-          <w:sz w:val="26"/>
-          <w:szCs w:val="26"/>
-        </w:rPr>
-      </w:pPr>
-    </w:p>
-    <w:p>
-      <w:pPr>
-        <w:pStyle w:val="normal0"/>
-        <w:rPr>
-          <w:b/>
-          <w:sz w:val="26"/>
-          <w:szCs w:val="26"/>
-        </w:rPr>
-      </w:pPr>
-      <w:r>
-        <w:rPr>
-          <w:b/>
-          <w:sz w:val="26"/>
-          <w:szCs w:val="26"/>
-        </w:rPr>
+        <w:lastRenderedPageBreak/>
         <w:t>Diagrama de Clases</w:t>
       </w:r>
     </w:p>
@@ -13397,7 +14380,7 @@
                     <pic:cNvPicPr preferRelativeResize="0"/>
                   </pic:nvPicPr>
                   <pic:blipFill>
-                    <a:blip r:embed="rId20"/>
+                    <a:blip r:embed="rId13"/>
                     <a:srcRect l="29900" t="14454" r="31893" b="17994"/>
                     <a:stretch>
                       <a:fillRect/>
@@ -13464,7 +14447,20 @@
         <w:tabs>
           <w:tab w:val="left" w:pos="1635"/>
         </w:tabs>
-        <w:jc w:val="center"/>
+      </w:pPr>
+    </w:p>
+    <w:p>
+      <w:pPr>
+        <w:tabs>
+          <w:tab w:val="left" w:pos="1635"/>
+        </w:tabs>
+      </w:pPr>
+    </w:p>
+    <w:p>
+      <w:pPr>
+        <w:tabs>
+          <w:tab w:val="left" w:pos="1635"/>
+        </w:tabs>
       </w:pPr>
     </w:p>
     <w:p>
@@ -13473,6 +14469,14 @@
           <w:tab w:val="left" w:pos="1635"/>
         </w:tabs>
         <w:jc w:val="center"/>
+      </w:pPr>
+    </w:p>
+    <w:p>
+      <w:pPr>
+        <w:tabs>
+          <w:tab w:val="left" w:pos="1635"/>
+        </w:tabs>
+        <w:jc w:val="center"/>
         <w:rPr>
           <w:b/>
           <w:sz w:val="32"/>
@@ -13483,7 +14487,6 @@
           <w:b/>
           <w:sz w:val="32"/>
         </w:rPr>
-        <w:lastRenderedPageBreak/>
         <w:t>Contratos</w:t>
       </w:r>
     </w:p>
@@ -14380,7 +15383,6 @@
           <w:szCs w:val="24"/>
           <w:lang w:val="es-ES_tradnl"/>
         </w:rPr>
-        <w:lastRenderedPageBreak/>
         <w:t>Contrato CO-005: Eliminar Categoría.</w:t>
       </w:r>
     </w:p>
@@ -15538,13 +16540,6 @@
     </w:p>
     <w:p>
       <w:pPr>
-        <w:rPr>
-          <w:lang w:val="es-ES_tradnl" w:eastAsia="es-ES"/>
-        </w:rPr>
-      </w:pPr>
-    </w:p>
-    <w:p>
-      <w:pPr>
         <w:pStyle w:val="NormalWeb"/>
         <w:spacing w:before="0" w:beforeAutospacing="0" w:after="0" w:afterAutospacing="0"/>
       </w:pPr>
@@ -15556,7 +16551,43 @@
           <w:color w:val="000000"/>
         </w:rPr>
         <w:lastRenderedPageBreak/>
-        <w:t>Contrato CO-010: Usuario compra producto .</w:t>
+        <w:t>Contrato CO-010</w:t>
+      </w:r>
+      <w:r>
+        <w:rPr>
+          <w:rFonts w:ascii="Arial" w:hAnsi="Arial" w:cs="Arial"/>
+          <w:b/>
+          <w:bCs/>
+          <w:color w:val="000000"/>
+        </w:rPr>
+        <w:t xml:space="preserve">: Usuario </w:t>
+      </w:r>
+      <w:r>
+        <w:rPr>
+          <w:rFonts w:ascii="Arial" w:hAnsi="Arial" w:cs="Arial"/>
+          <w:b/>
+          <w:bCs/>
+          <w:color w:val="000000"/>
+        </w:rPr>
+        <w:t>elimina</w:t>
+      </w:r>
+      <w:r>
+        <w:rPr>
+          <w:rFonts w:ascii="Arial" w:hAnsi="Arial" w:cs="Arial"/>
+          <w:b/>
+          <w:bCs/>
+          <w:color w:val="000000"/>
+        </w:rPr>
+        <w:t xml:space="preserve">r productos del </w:t>
+      </w:r>
+      <w:r>
+        <w:rPr>
+          <w:rFonts w:ascii="Arial" w:hAnsi="Arial" w:cs="Arial"/>
+          <w:b/>
+          <w:bCs/>
+          <w:color w:val="000000"/>
+        </w:rPr>
+        <w:t>carrito .</w:t>
       </w:r>
     </w:p>
     <w:p>
@@ -15569,7 +16600,14 @@
           <w:rFonts w:ascii="Arial" w:hAnsi="Arial" w:cs="Arial"/>
           <w:color w:val="000000"/>
         </w:rPr>
-        <w:t>Operación: Compra de producto.</w:t>
+        <w:t>Operación: Eliminar productos del</w:t>
+      </w:r>
+      <w:r>
+        <w:rPr>
+          <w:rFonts w:ascii="Arial" w:hAnsi="Arial" w:cs="Arial"/>
+          <w:color w:val="000000"/>
+        </w:rPr>
+        <w:t xml:space="preserve"> carrito.</w:t>
       </w:r>
     </w:p>
     <w:p>
@@ -15582,7 +16620,264 @@
           <w:rFonts w:ascii="Arial" w:hAnsi="Arial" w:cs="Arial"/>
           <w:color w:val="000000"/>
         </w:rPr>
-        <w:t>Referencias cruzadas: CU-010.</w:t>
+        <w:t>Referencias cruzadas: CU-010</w:t>
+      </w:r>
+      <w:r>
+        <w:rPr>
+          <w:rFonts w:ascii="Arial" w:hAnsi="Arial" w:cs="Arial"/>
+          <w:color w:val="000000"/>
+        </w:rPr>
+        <w:t>.</w:t>
+      </w:r>
+    </w:p>
+    <w:p>
+      <w:pPr>
+        <w:pStyle w:val="NormalWeb"/>
+        <w:spacing w:before="0" w:beforeAutospacing="0" w:after="0" w:afterAutospacing="0"/>
+      </w:pPr>
+      <w:r>
+        <w:rPr>
+          <w:rFonts w:ascii="Arial" w:hAnsi="Arial" w:cs="Arial"/>
+          <w:color w:val="000000"/>
+        </w:rPr>
+        <w:t>Precondiciones:</w:t>
+      </w:r>
+    </w:p>
+    <w:p>
+      <w:pPr>
+        <w:pStyle w:val="NormalWeb"/>
+        <w:numPr>
+          <w:ilvl w:val="0"/>
+          <w:numId w:val="9"/>
+        </w:numPr>
+        <w:spacing w:before="0" w:beforeAutospacing="0" w:after="0" w:afterAutospacing="0"/>
+        <w:textAlignment w:val="baseline"/>
+        <w:rPr>
+          <w:rFonts w:ascii="Arial" w:hAnsi="Arial" w:cs="Arial"/>
+          <w:b/>
+          <w:bCs/>
+          <w:color w:val="000000"/>
+        </w:rPr>
+      </w:pPr>
+      <w:r>
+        <w:rPr>
+          <w:rFonts w:ascii="Arial" w:hAnsi="Arial" w:cs="Arial"/>
+          <w:b/>
+          <w:bCs/>
+          <w:color w:val="000000"/>
+        </w:rPr>
+        <w:t>El u</w:t>
+      </w:r>
+      <w:r>
+        <w:rPr>
+          <w:rFonts w:ascii="Arial" w:hAnsi="Arial" w:cs="Arial"/>
+          <w:b/>
+          <w:bCs/>
+          <w:color w:val="000000"/>
+        </w:rPr>
+        <w:t xml:space="preserve">suario </w:t>
+      </w:r>
+      <w:r>
+        <w:rPr>
+          <w:rFonts w:ascii="Arial" w:hAnsi="Arial" w:cs="Arial"/>
+          <w:color w:val="000000"/>
+        </w:rPr>
+        <w:t>se identifica y autentifica.</w:t>
+      </w:r>
+    </w:p>
+    <w:p>
+      <w:pPr>
+        <w:pStyle w:val="NormalWeb"/>
+        <w:numPr>
+          <w:ilvl w:val="0"/>
+          <w:numId w:val="9"/>
+        </w:numPr>
+        <w:spacing w:before="0" w:beforeAutospacing="0" w:after="0" w:afterAutospacing="0"/>
+        <w:textAlignment w:val="baseline"/>
+        <w:rPr>
+          <w:rFonts w:ascii="Arial" w:hAnsi="Arial" w:cs="Arial"/>
+          <w:color w:val="000000"/>
+        </w:rPr>
+      </w:pPr>
+      <w:r>
+        <w:rPr>
+          <w:rFonts w:ascii="Arial" w:hAnsi="Arial" w:cs="Arial"/>
+          <w:b/>
+          <w:bCs/>
+          <w:color w:val="000000"/>
+        </w:rPr>
+        <w:t>El usuario</w:t>
+      </w:r>
+      <w:r>
+        <w:rPr>
+          <w:rFonts w:ascii="Arial" w:hAnsi="Arial" w:cs="Arial"/>
+          <w:color w:val="000000"/>
+        </w:rPr>
+        <w:t xml:space="preserve"> selecciona </w:t>
+      </w:r>
+      <w:r>
+        <w:rPr>
+          <w:rFonts w:ascii="Arial" w:hAnsi="Arial" w:cs="Arial"/>
+          <w:color w:val="000000"/>
+        </w:rPr>
+        <w:t xml:space="preserve"> y elimina</w:t>
+      </w:r>
+      <w:r>
+        <w:rPr>
+          <w:rFonts w:ascii="Arial" w:hAnsi="Arial" w:cs="Arial"/>
+          <w:color w:val="000000"/>
+        </w:rPr>
+        <w:t xml:space="preserve"> </w:t>
+      </w:r>
+      <w:r>
+        <w:rPr>
+          <w:rFonts w:ascii="Arial" w:hAnsi="Arial" w:cs="Arial"/>
+          <w:color w:val="000000"/>
+        </w:rPr>
+        <w:t>un producto.</w:t>
+      </w:r>
+    </w:p>
+    <w:p>
+      <w:pPr>
+        <w:pStyle w:val="NormalWeb"/>
+        <w:spacing w:before="20" w:beforeAutospacing="0" w:after="20" w:afterAutospacing="0"/>
+        <w:ind w:left="360" w:hanging="360"/>
+        <w:jc w:val="both"/>
+      </w:pPr>
+      <w:r>
+        <w:rPr>
+          <w:rFonts w:ascii="Arial" w:hAnsi="Arial" w:cs="Arial"/>
+          <w:color w:val="000000"/>
+        </w:rPr>
+        <w:t xml:space="preserve">Postcondiciones: </w:t>
+      </w:r>
+    </w:p>
+    <w:p>
+      <w:pPr>
+        <w:pStyle w:val="NormalWeb"/>
+        <w:numPr>
+          <w:ilvl w:val="0"/>
+          <w:numId w:val="10"/>
+        </w:numPr>
+        <w:spacing w:before="20" w:beforeAutospacing="0" w:after="20" w:afterAutospacing="0"/>
+        <w:jc w:val="both"/>
+        <w:textAlignment w:val="baseline"/>
+        <w:rPr>
+          <w:rFonts w:ascii="Arial" w:hAnsi="Arial" w:cs="Arial"/>
+          <w:color w:val="000000"/>
+          <w:sz w:val="20"/>
+          <w:szCs w:val="20"/>
+        </w:rPr>
+      </w:pPr>
+      <w:r>
+        <w:rPr>
+          <w:rFonts w:ascii="Arial" w:hAnsi="Arial" w:cs="Arial"/>
+          <w:color w:val="000000"/>
+        </w:rPr>
+        <w:t xml:space="preserve">se </w:t>
+      </w:r>
+      <w:r>
+        <w:rPr>
+          <w:rFonts w:ascii="Arial" w:hAnsi="Arial" w:cs="Arial"/>
+          <w:color w:val="000000"/>
+        </w:rPr>
+        <w:t>elimino el producto del</w:t>
+      </w:r>
+      <w:r>
+        <w:rPr>
+          <w:rFonts w:ascii="Arial" w:hAnsi="Arial" w:cs="Arial"/>
+          <w:color w:val="000000"/>
+        </w:rPr>
+        <w:t xml:space="preserve"> carrito</w:t>
+      </w:r>
+      <w:r>
+        <w:rPr>
+          <w:rFonts w:ascii="Arial" w:hAnsi="Arial" w:cs="Arial"/>
+          <w:color w:val="000000"/>
+          <w:sz w:val="20"/>
+          <w:szCs w:val="20"/>
+        </w:rPr>
+        <w:t>.</w:t>
+      </w:r>
+    </w:p>
+    <w:p>
+      <w:pPr>
+        <w:rPr>
+          <w:lang w:val="es-ES_tradnl" w:eastAsia="es-ES"/>
+        </w:rPr>
+      </w:pPr>
+    </w:p>
+    <w:p>
+      <w:pPr>
+        <w:pStyle w:val="NormalWeb"/>
+        <w:spacing w:before="0" w:beforeAutospacing="0" w:after="0" w:afterAutospacing="0"/>
+      </w:pPr>
+      <w:r>
+        <w:rPr>
+          <w:rFonts w:ascii="Arial" w:hAnsi="Arial" w:cs="Arial"/>
+          <w:b/>
+          <w:bCs/>
+          <w:color w:val="000000"/>
+        </w:rPr>
+        <w:t>Contrato CO-01</w:t>
+      </w:r>
+      <w:r>
+        <w:rPr>
+          <w:rFonts w:ascii="Arial" w:hAnsi="Arial" w:cs="Arial"/>
+          <w:b/>
+          <w:bCs/>
+          <w:color w:val="000000"/>
+        </w:rPr>
+        <w:t>1</w:t>
+      </w:r>
+      <w:r>
+        <w:rPr>
+          <w:rFonts w:ascii="Arial" w:hAnsi="Arial" w:cs="Arial"/>
+          <w:b/>
+          <w:bCs/>
+          <w:color w:val="000000"/>
+        </w:rPr>
+        <w:t>: Usuario compra producto .</w:t>
+      </w:r>
+    </w:p>
+    <w:p>
+      <w:pPr>
+        <w:pStyle w:val="NormalWeb"/>
+        <w:spacing w:before="0" w:beforeAutospacing="0" w:after="0" w:afterAutospacing="0"/>
+      </w:pPr>
+      <w:r>
+        <w:rPr>
+          <w:rFonts w:ascii="Arial" w:hAnsi="Arial" w:cs="Arial"/>
+          <w:color w:val="000000"/>
+        </w:rPr>
+        <w:t>Operación: Compra de producto.</w:t>
+      </w:r>
+    </w:p>
+    <w:p>
+      <w:pPr>
+        <w:pStyle w:val="NormalWeb"/>
+        <w:spacing w:before="0" w:beforeAutospacing="0" w:after="0" w:afterAutospacing="0"/>
+      </w:pPr>
+      <w:r>
+        <w:rPr>
+          <w:rFonts w:ascii="Arial" w:hAnsi="Arial" w:cs="Arial"/>
+          <w:color w:val="000000"/>
+        </w:rPr>
+        <w:t>Referencias cruzadas: CU-01</w:t>
+      </w:r>
+      <w:r>
+        <w:rPr>
+          <w:rFonts w:ascii="Arial" w:hAnsi="Arial" w:cs="Arial"/>
+          <w:color w:val="000000"/>
+        </w:rPr>
+        <w:t>1</w:t>
+      </w:r>
+      <w:r>
+        <w:rPr>
+          <w:rFonts w:ascii="Arial" w:hAnsi="Arial" w:cs="Arial"/>
+          <w:color w:val="000000"/>
+        </w:rPr>
+        <w:t>.</w:t>
       </w:r>
     </w:p>
     <w:p>
@@ -15630,7 +16925,16 @@
           <w:bCs/>
           <w:color w:val="000000"/>
         </w:rPr>
-        <w:t xml:space="preserve">El Usuario </w:t>
+        <w:t>El u</w:t>
+      </w:r>
+      <w:r>
+        <w:rPr>
+          <w:rFonts w:ascii="Arial" w:hAnsi="Arial" w:cs="Arial"/>
+          <w:b/>
+          <w:bCs/>
+          <w:color w:val="000000"/>
+        </w:rPr>
+        <w:t xml:space="preserve">suario </w:t>
       </w:r>
       <w:r>
         <w:rPr>
@@ -15742,7 +17046,27 @@
           <w:sz w:val="24"/>
           <w:szCs w:val="24"/>
         </w:rPr>
-        <w:t>Contrato CO-011: El Usuario consultará las compras realizadas .</w:t>
+        <w:t>Contrato CO-01</w:t>
+      </w:r>
+      <w:r>
+        <w:rPr>
+          <w:rFonts w:eastAsia="Times New Roman"/>
+          <w:b/>
+          <w:bCs/>
+          <w:sz w:val="24"/>
+          <w:szCs w:val="24"/>
+        </w:rPr>
+        <w:t>2</w:t>
+      </w:r>
+      <w:r>
+        <w:rPr>
+          <w:rFonts w:eastAsia="Times New Roman"/>
+          <w:b/>
+          <w:bCs/>
+          <w:sz w:val="24"/>
+          <w:szCs w:val="24"/>
+        </w:rPr>
+        <w:t>: El Usuario consultará las compras realizadas .</w:t>
       </w:r>
     </w:p>
     <w:p>
@@ -15780,7 +17104,23 @@
           <w:sz w:val="24"/>
           <w:szCs w:val="24"/>
         </w:rPr>
-        <w:t>Referencias cruzadas: CU-011.</w:t>
+        <w:t>Referencias cruzadas: CU-01</w:t>
+      </w:r>
+      <w:r>
+        <w:rPr>
+          <w:rFonts w:eastAsia="Times New Roman"/>
+          <w:sz w:val="24"/>
+          <w:szCs w:val="24"/>
+        </w:rPr>
+        <w:t>2</w:t>
+      </w:r>
+      <w:r>
+        <w:rPr>
+          <w:rFonts w:eastAsia="Times New Roman"/>
+          <w:sz w:val="24"/>
+          <w:szCs w:val="24"/>
+        </w:rPr>
+        <w:t>.</w:t>
       </w:r>
     </w:p>
     <w:p>
@@ -15826,7 +17166,17 @@
           <w:sz w:val="24"/>
           <w:szCs w:val="24"/>
         </w:rPr>
-        <w:t>El Usuario</w:t>
+        <w:t>El u</w:t>
+      </w:r>
+      <w:r>
+        <w:rPr>
+          <w:rFonts w:eastAsia="Times New Roman"/>
+          <w:b/>
+          <w:bCs/>
+          <w:sz w:val="24"/>
+          <w:szCs w:val="24"/>
+        </w:rPr>
+        <w:t>suario</w:t>
       </w:r>
       <w:r>
         <w:rPr>
@@ -15932,10 +17282,282 @@
     </w:p>
     <w:p>
       <w:pPr>
-        <w:rPr>
-          <w:lang w:val="es-ES_tradnl" w:eastAsia="es-ES"/>
-        </w:rPr>
-      </w:pPr>
+        <w:spacing w:line="240" w:lineRule="auto"/>
+        <w:rPr>
+          <w:rFonts w:ascii="Times New Roman" w:eastAsia="Times New Roman" w:hAnsi="Times New Roman" w:cs="Times New Roman"/>
+          <w:color w:val="auto"/>
+          <w:sz w:val="24"/>
+          <w:szCs w:val="24"/>
+        </w:rPr>
+      </w:pPr>
+      <w:r>
+        <w:rPr>
+          <w:rFonts w:eastAsia="Times New Roman"/>
+          <w:b/>
+          <w:bCs/>
+          <w:sz w:val="24"/>
+          <w:szCs w:val="24"/>
+        </w:rPr>
+        <w:t>Contrato CO-01</w:t>
+      </w:r>
+      <w:r>
+        <w:rPr>
+          <w:rFonts w:eastAsia="Times New Roman"/>
+          <w:b/>
+          <w:bCs/>
+          <w:sz w:val="24"/>
+          <w:szCs w:val="24"/>
+        </w:rPr>
+        <w:t>3</w:t>
+      </w:r>
+      <w:r>
+        <w:rPr>
+          <w:rFonts w:eastAsia="Times New Roman"/>
+          <w:b/>
+          <w:bCs/>
+          <w:sz w:val="24"/>
+          <w:szCs w:val="24"/>
+        </w:rPr>
+        <w:t xml:space="preserve">: El Usuario </w:t>
+      </w:r>
+      <w:r>
+        <w:rPr>
+          <w:rFonts w:eastAsia="Times New Roman"/>
+          <w:b/>
+          <w:bCs/>
+          <w:sz w:val="24"/>
+          <w:szCs w:val="24"/>
+        </w:rPr>
+        <w:t>agrega saldo a través de su tarjeta</w:t>
+      </w:r>
+      <w:r>
+        <w:rPr>
+          <w:rFonts w:eastAsia="Times New Roman"/>
+          <w:b/>
+          <w:bCs/>
+          <w:sz w:val="24"/>
+          <w:szCs w:val="24"/>
+        </w:rPr>
+        <w:t xml:space="preserve"> .</w:t>
+      </w:r>
+    </w:p>
+    <w:p>
+      <w:pPr>
+        <w:spacing w:line="240" w:lineRule="auto"/>
+        <w:rPr>
+          <w:rFonts w:ascii="Times New Roman" w:eastAsia="Times New Roman" w:hAnsi="Times New Roman" w:cs="Times New Roman"/>
+          <w:color w:val="auto"/>
+          <w:sz w:val="24"/>
+          <w:szCs w:val="24"/>
+        </w:rPr>
+      </w:pPr>
+      <w:r>
+        <w:rPr>
+          <w:rFonts w:eastAsia="Times New Roman"/>
+          <w:sz w:val="24"/>
+          <w:szCs w:val="24"/>
+        </w:rPr>
+        <w:t xml:space="preserve">Operación: </w:t>
+      </w:r>
+      <w:r>
+        <w:rPr>
+          <w:rFonts w:eastAsia="Times New Roman"/>
+          <w:sz w:val="24"/>
+          <w:szCs w:val="24"/>
+        </w:rPr>
+        <w:t>Agregar saldo a través de tarjeta</w:t>
+      </w:r>
+      <w:r>
+        <w:rPr>
+          <w:rFonts w:eastAsia="Times New Roman"/>
+          <w:sz w:val="24"/>
+          <w:szCs w:val="24"/>
+        </w:rPr>
+        <w:t>.</w:t>
+      </w:r>
+    </w:p>
+    <w:p>
+      <w:pPr>
+        <w:spacing w:line="240" w:lineRule="auto"/>
+        <w:rPr>
+          <w:rFonts w:ascii="Times New Roman" w:eastAsia="Times New Roman" w:hAnsi="Times New Roman" w:cs="Times New Roman"/>
+          <w:color w:val="auto"/>
+          <w:sz w:val="24"/>
+          <w:szCs w:val="24"/>
+        </w:rPr>
+      </w:pPr>
+      <w:r>
+        <w:rPr>
+          <w:rFonts w:eastAsia="Times New Roman"/>
+          <w:sz w:val="24"/>
+          <w:szCs w:val="24"/>
+        </w:rPr>
+        <w:t>Referencias cruzadas: CU-01</w:t>
+      </w:r>
+      <w:r>
+        <w:rPr>
+          <w:rFonts w:eastAsia="Times New Roman"/>
+          <w:sz w:val="24"/>
+          <w:szCs w:val="24"/>
+        </w:rPr>
+        <w:t>3</w:t>
+      </w:r>
+      <w:r>
+        <w:rPr>
+          <w:rFonts w:eastAsia="Times New Roman"/>
+          <w:sz w:val="24"/>
+          <w:szCs w:val="24"/>
+        </w:rPr>
+        <w:t>.</w:t>
+      </w:r>
+    </w:p>
+    <w:p>
+      <w:pPr>
+        <w:spacing w:line="240" w:lineRule="auto"/>
+        <w:rPr>
+          <w:rFonts w:ascii="Times New Roman" w:eastAsia="Times New Roman" w:hAnsi="Times New Roman" w:cs="Times New Roman"/>
+          <w:color w:val="auto"/>
+          <w:sz w:val="24"/>
+          <w:szCs w:val="24"/>
+        </w:rPr>
+      </w:pPr>
+      <w:r>
+        <w:rPr>
+          <w:rFonts w:eastAsia="Times New Roman"/>
+          <w:sz w:val="24"/>
+          <w:szCs w:val="24"/>
+        </w:rPr>
+        <w:t>Precondiciones:</w:t>
+      </w:r>
+    </w:p>
+    <w:p>
+      <w:pPr>
+        <w:numPr>
+          <w:ilvl w:val="0"/>
+          <w:numId w:val="13"/>
+        </w:numPr>
+        <w:spacing w:line="240" w:lineRule="auto"/>
+        <w:textAlignment w:val="baseline"/>
+        <w:rPr>
+          <w:rFonts w:eastAsia="Times New Roman"/>
+          <w:b/>
+          <w:bCs/>
+          <w:sz w:val="24"/>
+          <w:szCs w:val="24"/>
+        </w:rPr>
+      </w:pPr>
+      <w:r>
+        <w:rPr>
+          <w:rFonts w:eastAsia="Times New Roman"/>
+          <w:b/>
+          <w:bCs/>
+          <w:sz w:val="24"/>
+          <w:szCs w:val="24"/>
+        </w:rPr>
+        <w:t>El u</w:t>
+      </w:r>
+      <w:r>
+        <w:rPr>
+          <w:rFonts w:eastAsia="Times New Roman"/>
+          <w:b/>
+          <w:bCs/>
+          <w:sz w:val="24"/>
+          <w:szCs w:val="24"/>
+        </w:rPr>
+        <w:t>suario</w:t>
+      </w:r>
+      <w:r>
+        <w:rPr>
+          <w:rFonts w:eastAsia="Times New Roman"/>
+          <w:sz w:val="24"/>
+          <w:szCs w:val="24"/>
+        </w:rPr>
+        <w:t xml:space="preserve"> se identifica y autentifica.</w:t>
+      </w:r>
+    </w:p>
+    <w:p>
+      <w:pPr>
+        <w:numPr>
+          <w:ilvl w:val="0"/>
+          <w:numId w:val="13"/>
+        </w:numPr>
+        <w:spacing w:line="240" w:lineRule="auto"/>
+        <w:textAlignment w:val="baseline"/>
+        <w:rPr>
+          <w:rFonts w:eastAsia="Times New Roman"/>
+          <w:sz w:val="24"/>
+          <w:szCs w:val="24"/>
+        </w:rPr>
+      </w:pPr>
+      <w:r>
+        <w:rPr>
+          <w:rFonts w:eastAsia="Times New Roman"/>
+          <w:b/>
+          <w:bCs/>
+          <w:sz w:val="24"/>
+          <w:szCs w:val="24"/>
+        </w:rPr>
+        <w:t>El usuario</w:t>
+      </w:r>
+      <w:r>
+        <w:rPr>
+          <w:rFonts w:eastAsia="Times New Roman"/>
+          <w:sz w:val="24"/>
+          <w:szCs w:val="24"/>
+        </w:rPr>
+        <w:t xml:space="preserve"> ingresa número de tarjeta.</w:t>
+      </w:r>
+    </w:p>
+    <w:p>
+      <w:pPr>
+        <w:spacing w:before="20" w:after="20" w:line="240" w:lineRule="auto"/>
+        <w:ind w:left="360" w:hanging="360"/>
+        <w:jc w:val="both"/>
+        <w:rPr>
+          <w:rFonts w:ascii="Times New Roman" w:eastAsia="Times New Roman" w:hAnsi="Times New Roman" w:cs="Times New Roman"/>
+          <w:color w:val="auto"/>
+          <w:sz w:val="24"/>
+          <w:szCs w:val="24"/>
+        </w:rPr>
+      </w:pPr>
+      <w:r>
+        <w:rPr>
+          <w:rFonts w:eastAsia="Times New Roman"/>
+          <w:sz w:val="24"/>
+          <w:szCs w:val="24"/>
+        </w:rPr>
+        <w:t xml:space="preserve">Postcondiciones: </w:t>
+      </w:r>
+    </w:p>
+    <w:p>
+      <w:pPr>
+        <w:pStyle w:val="Prrafodelista"/>
+        <w:numPr>
+          <w:ilvl w:val="0"/>
+          <w:numId w:val="15"/>
+        </w:numPr>
+        <w:rPr>
+          <w:lang w:val="es-ES_tradnl"/>
+        </w:rPr>
+      </w:pPr>
+      <w:r>
+        <w:rPr>
+          <w:szCs w:val="24"/>
+        </w:rPr>
+        <w:t xml:space="preserve">se realizó la </w:t>
+      </w:r>
+      <w:r>
+        <w:rPr>
+          <w:szCs w:val="24"/>
+        </w:rPr>
+        <w:t xml:space="preserve">recarga de saldo </w:t>
+      </w:r>
+      <w:r>
+        <w:rPr>
+          <w:szCs w:val="24"/>
+        </w:rPr>
+        <w:t>con éxito</w:t>
+      </w:r>
     </w:p>
     <w:sectPr>
       <w:pgSz w:w="11909" w:h="16834"/>
@@ -17260,6 +18882,119 @@
     </w:lvl>
   </w:abstractNum>
   <w:abstractNum w:abstractNumId="10">
+    <w:nsid w:val="3FDD3890"/>
+    <w:multiLevelType w:val="hybridMultilevel"/>
+    <w:tmpl w:val="58ECAF72"/>
+    <w:lvl w:ilvl="0" w:tplc="080A0001">
+      <w:start w:val="1"/>
+      <w:numFmt w:val="bullet"/>
+      <w:lvlText w:val=""/>
+      <w:lvlJc w:val="left"/>
+      <w:pPr>
+        <w:ind w:left="720" w:hanging="360"/>
+      </w:pPr>
+      <w:rPr>
+        <w:rFonts w:ascii="Symbol" w:hAnsi="Symbol" w:hint="default"/>
+      </w:rPr>
+    </w:lvl>
+    <w:lvl w:ilvl="1" w:tplc="080A0003" w:tentative="1">
+      <w:start w:val="1"/>
+      <w:numFmt w:val="bullet"/>
+      <w:lvlText w:val="o"/>
+      <w:lvlJc w:val="left"/>
+      <w:pPr>
+        <w:ind w:left="1440" w:hanging="360"/>
+      </w:pPr>
+      <w:rPr>
+        <w:rFonts w:ascii="Courier New" w:hAnsi="Courier New" w:cs="Courier New" w:hint="default"/>
+      </w:rPr>
+    </w:lvl>
+    <w:lvl w:ilvl="2" w:tplc="080A0005" w:tentative="1">
+      <w:start w:val="1"/>
+      <w:numFmt w:val="bullet"/>
+      <w:lvlText w:val=""/>
+      <w:lvlJc w:val="left"/>
+      <w:pPr>
+        <w:ind w:left="2160" w:hanging="360"/>
+      </w:pPr>
+      <w:rPr>
+        <w:rFonts w:ascii="Wingdings" w:hAnsi="Wingdings" w:hint="default"/>
+      </w:rPr>
+    </w:lvl>
+    <w:lvl w:ilvl="3" w:tplc="080A0001" w:tentative="1">
+      <w:start w:val="1"/>
+      <w:numFmt w:val="bullet"/>
+      <w:lvlText w:val=""/>
+      <w:lvlJc w:val="left"/>
+      <w:pPr>
+        <w:ind w:left="2880" w:hanging="360"/>
+      </w:pPr>
+      <w:rPr>
+        <w:rFonts w:ascii="Symbol" w:hAnsi="Symbol" w:hint="default"/>
+      </w:rPr>
+    </w:lvl>
+    <w:lvl w:ilvl="4" w:tplc="080A0003" w:tentative="1">
+      <w:start w:val="1"/>
+      <w:numFmt w:val="bullet"/>
+      <w:lvlText w:val="o"/>
+      <w:lvlJc w:val="left"/>
+      <w:pPr>
+        <w:ind w:left="3600" w:hanging="360"/>
+      </w:pPr>
+      <w:rPr>
+        <w:rFonts w:ascii="Courier New" w:hAnsi="Courier New" w:cs="Courier New" w:hint="default"/>
+      </w:rPr>
+    </w:lvl>
+    <w:lvl w:ilvl="5" w:tplc="080A0005" w:tentative="1">
+      <w:start w:val="1"/>
+      <w:numFmt w:val="bullet"/>
+      <w:lvlText w:val=""/>
+      <w:lvlJc w:val="left"/>
+      <w:pPr>
+        <w:ind w:left="4320" w:hanging="360"/>
+      </w:pPr>
+      <w:rPr>
+        <w:rFonts w:ascii="Wingdings" w:hAnsi="Wingdings" w:hint="default"/>
+      </w:rPr>
+    </w:lvl>
+    <w:lvl w:ilvl="6" w:tplc="080A0001" w:tentative="1">
+      <w:start w:val="1"/>
+      <w:numFmt w:val="bullet"/>
+      <w:lvlText w:val=""/>
+      <w:lvlJc w:val="left"/>
+      <w:pPr>
+        <w:ind w:left="5040" w:hanging="360"/>
+      </w:pPr>
+      <w:rPr>
+        <w:rFonts w:ascii="Symbol" w:hAnsi="Symbol" w:hint="default"/>
+      </w:rPr>
+    </w:lvl>
+    <w:lvl w:ilvl="7" w:tplc="080A0003" w:tentative="1">
+      <w:start w:val="1"/>
+      <w:numFmt w:val="bullet"/>
+      <w:lvlText w:val="o"/>
+      <w:lvlJc w:val="left"/>
+      <w:pPr>
+        <w:ind w:left="5760" w:hanging="360"/>
+      </w:pPr>
+      <w:rPr>
+        <w:rFonts w:ascii="Courier New" w:hAnsi="Courier New" w:cs="Courier New" w:hint="default"/>
+      </w:rPr>
+    </w:lvl>
+    <w:lvl w:ilvl="8" w:tplc="080A0005" w:tentative="1">
+      <w:start w:val="1"/>
+      <w:numFmt w:val="bullet"/>
+      <w:lvlText w:val=""/>
+      <w:lvlJc w:val="left"/>
+      <w:pPr>
+        <w:ind w:left="6480" w:hanging="360"/>
+      </w:pPr>
+      <w:rPr>
+        <w:rFonts w:ascii="Wingdings" w:hAnsi="Wingdings" w:hint="default"/>
+      </w:rPr>
+    </w:lvl>
+  </w:abstractNum>
+  <w:abstractNum w:abstractNumId="11">
     <w:nsid w:val="41E415C1"/>
     <w:multiLevelType w:val="hybridMultilevel"/>
     <w:tmpl w:val="633A0A42"/>
@@ -17372,7 +19107,7 @@
       </w:rPr>
     </w:lvl>
   </w:abstractNum>
-  <w:abstractNum w:abstractNumId="11">
+  <w:abstractNum w:abstractNumId="12">
     <w:nsid w:val="5A8B56D3"/>
     <w:multiLevelType w:val="hybridMultilevel"/>
     <w:tmpl w:val="536225BC"/>
@@ -17485,7 +19220,7 @@
       </w:rPr>
     </w:lvl>
   </w:abstractNum>
-  <w:abstractNum w:abstractNumId="12">
+  <w:abstractNum w:abstractNumId="13">
     <w:nsid w:val="751E475A"/>
     <w:multiLevelType w:val="multilevel"/>
     <w:tmpl w:val="F2ECF6D0"/>
@@ -17634,7 +19369,7 @@
       </w:rPr>
     </w:lvl>
   </w:abstractNum>
-  <w:abstractNum w:abstractNumId="13">
+  <w:abstractNum w:abstractNumId="14">
     <w:nsid w:val="7BCF0B9D"/>
     <w:multiLevelType w:val="multilevel"/>
     <w:tmpl w:val="4962C28E"/>
@@ -17754,13 +19489,13 @@
     <w:abstractNumId w:val="6"/>
   </w:num>
   <w:num w:numId="3">
-    <w:abstractNumId w:val="13"/>
+    <w:abstractNumId w:val="14"/>
   </w:num>
   <w:num w:numId="4">
-    <w:abstractNumId w:val="11"/>
+    <w:abstractNumId w:val="12"/>
   </w:num>
   <w:num w:numId="5">
-    <w:abstractNumId w:val="10"/>
+    <w:abstractNumId w:val="11"/>
   </w:num>
   <w:num w:numId="6">
     <w:abstractNumId w:val="2"/>
@@ -17772,7 +19507,7 @@
     <w:abstractNumId w:val="3"/>
   </w:num>
   <w:num w:numId="9">
-    <w:abstractNumId w:val="12"/>
+    <w:abstractNumId w:val="13"/>
   </w:num>
   <w:num w:numId="10">
     <w:abstractNumId w:val="7"/>
@@ -17788,6 +19523,9 @@
   </w:num>
   <w:num w:numId="14">
     <w:abstractNumId w:val="8"/>
+  </w:num>
+  <w:num w:numId="15">
+    <w:abstractNumId w:val="10"/>
   </w:num>
 </w:numbering>
 </file>
@@ -18723,7 +20461,7 @@
 </file>
 
 <file path=customXml/itemProps1.xml><?xml version="1.0" encoding="utf-8"?>
-<ds:datastoreItem xmlns:ds="http://schemas.openxmlformats.org/officeDocument/2006/customXml" ds:itemID="{D0B7490E-A663-4973-A05F-93ACD5C69169}">
+<ds:datastoreItem xmlns:ds="http://schemas.openxmlformats.org/officeDocument/2006/customXml" ds:itemID="{23D16582-258D-4B45-958A-9F819C5EACDC}">
   <ds:schemaRefs>
     <ds:schemaRef ds:uri="http://schemas.openxmlformats.org/officeDocument/2006/bibliography"/>
   </ds:schemaRefs>

</xml_diff>